<commit_message>
V3 UI and signature detection + README.md.
</commit_message>
<xml_diff>
--- a/NSI Windows malware hunter handbook.docx
+++ b/NSI Windows malware hunter handbook.docx
@@ -145,22 +145,16 @@
         </w:rPr>
         <w:t xml:space="preserve"> </w:t>
       </w:r>
+      <w:proofErr w:type="spellStart"/>
       <w:r>
         <w:rPr>
           <w:rStyle w:val="lev"/>
           <w:b w:val="0"/>
           <w:bCs w:val="0"/>
         </w:rPr>
-        <w:t>Publi</w:t>
-      </w:r>
-      <w:r>
-        <w:rPr>
-          <w:rStyle w:val="lev"/>
-          <w:b w:val="0"/>
-          <w:bCs w:val="0"/>
-        </w:rPr>
-        <w:t>c</w:t>
-      </w:r>
+        <w:t>Corporate</w:t>
+      </w:r>
+      <w:proofErr w:type="spellEnd"/>
     </w:p>
     <w:p>
       <w:pPr>
@@ -413,6 +407,113 @@
           </w:p>
         </w:tc>
       </w:tr>
+      <w:tr>
+        <w:tc>
+          <w:tcPr>
+            <w:cnfStyle w:val="001000000000" w:firstRow="0" w:lastRow="0" w:firstColumn="1" w:lastColumn="0" w:oddVBand="0" w:evenVBand="0" w:oddHBand="0" w:evenHBand="0" w:firstRowFirstColumn="0" w:firstRowLastColumn="0" w:lastRowFirstColumn="0" w:lastRowLastColumn="0"/>
+            <w:tcW w:w="1271" w:type="dxa"/>
+          </w:tcPr>
+          <w:p>
+            <w:r>
+              <w:t>3.0</w:t>
+            </w:r>
+          </w:p>
+        </w:tc>
+        <w:tc>
+          <w:tcPr>
+            <w:tcW w:w="1701" w:type="dxa"/>
+          </w:tcPr>
+          <w:p>
+            <w:pPr>
+              <w:cnfStyle w:val="000000000000" w:firstRow="0" w:lastRow="0" w:firstColumn="0" w:lastColumn="0" w:oddVBand="0" w:evenVBand="0" w:oddHBand="0" w:evenHBand="0" w:firstRowFirstColumn="0" w:firstRowLastColumn="0" w:lastRowFirstColumn="0" w:lastRowLastColumn="0"/>
+            </w:pPr>
+            <w:r>
+              <w:t>01/03/2023</w:t>
+            </w:r>
+          </w:p>
+        </w:tc>
+        <w:tc>
+          <w:tcPr>
+            <w:tcW w:w="1985" w:type="dxa"/>
+          </w:tcPr>
+          <w:p>
+            <w:pPr>
+              <w:cnfStyle w:val="000000000000" w:firstRow="0" w:lastRow="0" w:firstColumn="0" w:lastColumn="0" w:oddVBand="0" w:evenVBand="0" w:oddHBand="0" w:evenHBand="0" w:firstRowFirstColumn="0" w:firstRowLastColumn="0" w:lastRowFirstColumn="0" w:lastRowLastColumn="0"/>
+            </w:pPr>
+            <w:r>
+              <w:t>Thomas PRADEAU</w:t>
+            </w:r>
+          </w:p>
+        </w:tc>
+        <w:tc>
+          <w:tcPr>
+            <w:tcW w:w="4105" w:type="dxa"/>
+          </w:tcPr>
+          <w:p>
+            <w:pPr>
+              <w:cnfStyle w:val="000000000000" w:firstRow="0" w:lastRow="0" w:firstColumn="0" w:lastColumn="0" w:oddVBand="0" w:evenVBand="0" w:oddHBand="0" w:evenHBand="0" w:firstRowFirstColumn="0" w:firstRowLastColumn="0" w:lastRowFirstColumn="0" w:lastRowLastColumn="0"/>
+            </w:pPr>
+            <w:r>
+              <w:t>Ajout des notions de signature, certificat et chiffrement.</w:t>
+            </w:r>
+          </w:p>
+        </w:tc>
+      </w:tr>
+      <w:tr>
+        <w:trPr>
+          <w:cnfStyle w:val="000000100000" w:firstRow="0" w:lastRow="0" w:firstColumn="0" w:lastColumn="0" w:oddVBand="0" w:evenVBand="0" w:oddHBand="1" w:evenHBand="0" w:firstRowFirstColumn="0" w:firstRowLastColumn="0" w:lastRowFirstColumn="0" w:lastRowLastColumn="0"/>
+        </w:trPr>
+        <w:tc>
+          <w:tcPr>
+            <w:cnfStyle w:val="001000000000" w:firstRow="0" w:lastRow="0" w:firstColumn="1" w:lastColumn="0" w:oddVBand="0" w:evenVBand="0" w:oddHBand="0" w:evenHBand="0" w:firstRowFirstColumn="0" w:firstRowLastColumn="0" w:lastRowFirstColumn="0" w:lastRowLastColumn="0"/>
+            <w:tcW w:w="1271" w:type="dxa"/>
+          </w:tcPr>
+          <w:p>
+            <w:r>
+              <w:t>3.1</w:t>
+            </w:r>
+          </w:p>
+        </w:tc>
+        <w:tc>
+          <w:tcPr>
+            <w:tcW w:w="1701" w:type="dxa"/>
+          </w:tcPr>
+          <w:p>
+            <w:pPr>
+              <w:cnfStyle w:val="000000100000" w:firstRow="0" w:lastRow="0" w:firstColumn="0" w:lastColumn="0" w:oddVBand="0" w:evenVBand="0" w:oddHBand="1" w:evenHBand="0" w:firstRowFirstColumn="0" w:firstRowLastColumn="0" w:lastRowFirstColumn="0" w:lastRowLastColumn="0"/>
+            </w:pPr>
+            <w:r>
+              <w:t>03/03/2023</w:t>
+            </w:r>
+          </w:p>
+        </w:tc>
+        <w:tc>
+          <w:tcPr>
+            <w:tcW w:w="1985" w:type="dxa"/>
+          </w:tcPr>
+          <w:p>
+            <w:pPr>
+              <w:cnfStyle w:val="000000100000" w:firstRow="0" w:lastRow="0" w:firstColumn="0" w:lastColumn="0" w:oddVBand="0" w:evenVBand="0" w:oddHBand="1" w:evenHBand="0" w:firstRowFirstColumn="0" w:firstRowLastColumn="0" w:lastRowFirstColumn="0" w:lastRowLastColumn="0"/>
+            </w:pPr>
+            <w:r>
+              <w:t>Thomas PRADEAU</w:t>
+            </w:r>
+          </w:p>
+        </w:tc>
+        <w:tc>
+          <w:tcPr>
+            <w:tcW w:w="4105" w:type="dxa"/>
+          </w:tcPr>
+          <w:p>
+            <w:pPr>
+              <w:cnfStyle w:val="000000100000" w:firstRow="0" w:lastRow="0" w:firstColumn="0" w:lastColumn="0" w:oddVBand="0" w:evenVBand="0" w:oddHBand="1" w:evenHBand="0" w:firstRowFirstColumn="0" w:firstRowLastColumn="0" w:lastRowFirstColumn="0" w:lastRowLastColumn="0"/>
+            </w:pPr>
+            <w:r>
+              <w:t>Amélioration du robot de scan. Vérification de la présence d’une signature.</w:t>
+            </w:r>
+          </w:p>
+        </w:tc>
+      </w:tr>
     </w:tbl>
     <w:p>
       <w:pPr>
@@ -620,6 +721,61 @@
           </w:p>
         </w:tc>
       </w:tr>
+      <w:tr>
+        <w:trPr>
+          <w:cnfStyle w:val="000000100000" w:firstRow="0" w:lastRow="0" w:firstColumn="0" w:lastColumn="0" w:oddVBand="0" w:evenVBand="0" w:oddHBand="1" w:evenHBand="0" w:firstRowFirstColumn="0" w:firstRowLastColumn="0" w:lastRowFirstColumn="0" w:lastRowLastColumn="0"/>
+        </w:trPr>
+        <w:tc>
+          <w:tcPr>
+            <w:cnfStyle w:val="001000000000" w:firstRow="0" w:lastRow="0" w:firstColumn="1" w:lastColumn="0" w:oddVBand="0" w:evenVBand="0" w:oddHBand="0" w:evenHBand="0" w:firstRowFirstColumn="0" w:firstRowLastColumn="0" w:lastRowFirstColumn="0" w:lastRowLastColumn="0"/>
+            <w:tcW w:w="1418" w:type="dxa"/>
+          </w:tcPr>
+          <w:p>
+            <w:r>
+              <w:t>3.1</w:t>
+            </w:r>
+          </w:p>
+        </w:tc>
+        <w:tc>
+          <w:tcPr>
+            <w:tcW w:w="1559" w:type="dxa"/>
+          </w:tcPr>
+          <w:p>
+            <w:pPr>
+              <w:cnfStyle w:val="000000100000" w:firstRow="0" w:lastRow="0" w:firstColumn="0" w:lastColumn="0" w:oddVBand="0" w:evenVBand="0" w:oddHBand="1" w:evenHBand="0" w:firstRowFirstColumn="0" w:firstRowLastColumn="0" w:lastRowFirstColumn="0" w:lastRowLastColumn="0"/>
+            </w:pPr>
+            <w:r>
+              <w:t>05/03/2023</w:t>
+            </w:r>
+          </w:p>
+        </w:tc>
+        <w:tc>
+          <w:tcPr>
+            <w:tcW w:w="2552" w:type="dxa"/>
+          </w:tcPr>
+          <w:p>
+            <w:pPr>
+              <w:cnfStyle w:val="000000100000" w:firstRow="0" w:lastRow="0" w:firstColumn="0" w:lastColumn="0" w:oddVBand="0" w:evenVBand="0" w:oddHBand="1" w:evenHBand="0" w:firstRowFirstColumn="0" w:firstRowLastColumn="0" w:lastRowFirstColumn="0" w:lastRowLastColumn="0"/>
+            </w:pPr>
+            <w:r>
+              <w:t>Jérôme VALENTI</w:t>
+            </w:r>
+          </w:p>
+        </w:tc>
+        <w:tc>
+          <w:tcPr>
+            <w:tcW w:w="3533" w:type="dxa"/>
+          </w:tcPr>
+          <w:p>
+            <w:pPr>
+              <w:cnfStyle w:val="000000100000" w:firstRow="0" w:lastRow="0" w:firstColumn="0" w:lastColumn="0" w:oddVBand="0" w:evenVBand="0" w:oddHBand="1" w:evenHBand="0" w:firstRowFirstColumn="0" w:firstRowLastColumn="0" w:lastRowFirstColumn="0" w:lastRowLastColumn="0"/>
+            </w:pPr>
+            <w:r>
+              <w:t>Enseignant</w:t>
+            </w:r>
+          </w:p>
+        </w:tc>
+      </w:tr>
     </w:tbl>
     <w:p/>
     <w:p>
@@ -815,20 +971,79 @@
           </w:p>
         </w:tc>
       </w:tr>
+      <w:tr>
+        <w:trPr>
+          <w:cnfStyle w:val="000000100000" w:firstRow="0" w:lastRow="0" w:firstColumn="0" w:lastColumn="0" w:oddVBand="0" w:evenVBand="0" w:oddHBand="1" w:evenHBand="0" w:firstRowFirstColumn="0" w:firstRowLastColumn="0" w:lastRowFirstColumn="0" w:lastRowLastColumn="0"/>
+        </w:trPr>
+        <w:tc>
+          <w:tcPr>
+            <w:cnfStyle w:val="001000000000" w:firstRow="0" w:lastRow="0" w:firstColumn="1" w:lastColumn="0" w:oddVBand="0" w:evenVBand="0" w:oddHBand="0" w:evenHBand="0" w:firstRowFirstColumn="0" w:firstRowLastColumn="0" w:lastRowFirstColumn="0" w:lastRowLastColumn="0"/>
+            <w:tcW w:w="1271" w:type="dxa"/>
+          </w:tcPr>
+          <w:p>
+            <w:r>
+              <w:t>3.1</w:t>
+            </w:r>
+          </w:p>
+        </w:tc>
+        <w:tc>
+          <w:tcPr>
+            <w:tcW w:w="1843" w:type="dxa"/>
+          </w:tcPr>
+          <w:p>
+            <w:pPr>
+              <w:cnfStyle w:val="000000100000" w:firstRow="0" w:lastRow="0" w:firstColumn="0" w:lastColumn="0" w:oddVBand="0" w:evenVBand="0" w:oddHBand="1" w:evenHBand="0" w:firstRowFirstColumn="0" w:firstRowLastColumn="0" w:lastRowFirstColumn="0" w:lastRowLastColumn="0"/>
+            </w:pPr>
+            <w:r>
+              <w:t>05/03/2023</w:t>
+            </w:r>
+          </w:p>
+        </w:tc>
+        <w:tc>
+          <w:tcPr>
+            <w:tcW w:w="1984" w:type="dxa"/>
+          </w:tcPr>
+          <w:p>
+            <w:pPr>
+              <w:cnfStyle w:val="000000100000" w:firstRow="0" w:lastRow="0" w:firstColumn="0" w:lastColumn="0" w:oddVBand="0" w:evenVBand="0" w:oddHBand="1" w:evenHBand="0" w:firstRowFirstColumn="0" w:firstRowLastColumn="0" w:lastRowFirstColumn="0" w:lastRowLastColumn="0"/>
+            </w:pPr>
+            <w:r>
+              <w:t>Jérôme VALENTI</w:t>
+            </w:r>
+          </w:p>
+        </w:tc>
+        <w:tc>
+          <w:tcPr>
+            <w:tcW w:w="3964" w:type="dxa"/>
+          </w:tcPr>
+          <w:p>
+            <w:pPr>
+              <w:cnfStyle w:val="000000100000" w:firstRow="0" w:lastRow="0" w:firstColumn="0" w:lastColumn="0" w:oddVBand="0" w:evenVBand="0" w:oddHBand="1" w:evenHBand="0" w:firstRowFirstColumn="0" w:firstRowLastColumn="0" w:lastRowFirstColumn="0" w:lastRowLastColumn="0"/>
+            </w:pPr>
+            <w:r>
+              <w:t>Remise pour correction</w:t>
+            </w:r>
+          </w:p>
+        </w:tc>
+      </w:tr>
     </w:tbl>
     <w:p/>
     <w:p>
+      <w:pPr>
+        <w:spacing w:after="160" w:line="300" w:lineRule="auto"/>
+        <w:jc w:val="left"/>
+      </w:pPr>
       <w:r>
         <w:br w:type="page"/>
       </w:r>
     </w:p>
+    <w:p/>
     <w:p>
       <w:pPr>
         <w:pStyle w:val="Titre1"/>
       </w:pPr>
       <w:bookmarkStart w:id="1" w:name="_Toc127456483"/>
       <w:r>
-        <w:lastRenderedPageBreak/>
         <w:t>Sommaire</w:t>
       </w:r>
       <w:bookmarkEnd w:id="1"/>
@@ -4607,6 +4822,7 @@
       </w:pPr>
       <w:bookmarkStart w:id="2" w:name="_Toc127456484"/>
       <w:r>
+        <w:lastRenderedPageBreak/>
         <w:t>Rappel du contexte</w:t>
       </w:r>
       <w:bookmarkEnd w:id="2"/>
@@ -4803,6 +5019,7 @@
       </w:pPr>
       <w:bookmarkStart w:id="4" w:name="_Toc127456486"/>
       <w:r>
+        <w:lastRenderedPageBreak/>
         <w:t>Les concepts fondamentaux</w:t>
       </w:r>
       <w:bookmarkEnd w:id="4"/>
@@ -4888,6 +5105,7 @@
       <w:bookmarkStart w:id="6" w:name="_Toc127456487"/>
       <w:bookmarkEnd w:id="5"/>
       <w:r>
+        <w:lastRenderedPageBreak/>
         <w:t>Le processeur et</w:t>
       </w:r>
       <w:r>
@@ -4990,7 +5208,6 @@
                             <w:r>
                               <w:t>« </w:t>
                             </w:r>
-                            <w:proofErr w:type="spellStart"/>
                             <w:r>
                               <w:rPr>
                                 <w:b/>
@@ -4998,7 +5215,6 @@
                               </w:rPr>
                               <w:t>core</w:t>
                             </w:r>
-                            <w:proofErr w:type="spellEnd"/>
                             <w:r>
                               <w:t> »</w:t>
                             </w:r>
@@ -5017,21 +5233,12 @@
                             <w:r>
                               <w:t> </w:t>
                             </w:r>
-                            <w:proofErr w:type="spellStart"/>
                             <w:r>
                               <w:rPr>
                                 <w:b/>
                                 <w:bCs/>
                               </w:rPr>
-                              <w:t>Shared</w:t>
-                            </w:r>
-                            <w:proofErr w:type="spellEnd"/>
-                            <w:r>
-                              <w:rPr>
-                                <w:b/>
-                                <w:bCs/>
-                              </w:rPr>
-                              <w:t xml:space="preserve"> L3 Cache</w:t>
+                              <w:t>Shared L3 Cache</w:t>
                             </w:r>
                             <w:r>
                               <w:t> </w:t>
@@ -5056,17 +5263,8 @@
                                 <w:b/>
                                 <w:bCs/>
                               </w:rPr>
-                              <w:t xml:space="preserve">memory </w:t>
+                              <w:t>memory controller</w:t>
                             </w:r>
-                            <w:proofErr w:type="spellStart"/>
-                            <w:r>
-                              <w:rPr>
-                                <w:b/>
-                                <w:bCs/>
-                              </w:rPr>
-                              <w:t>controller</w:t>
-                            </w:r>
-                            <w:proofErr w:type="spellEnd"/>
                             <w:r>
                               <w:t> »</w:t>
                             </w:r>
@@ -5093,23 +5291,7 @@
                                 <w:b/>
                                 <w:bCs/>
                               </w:rPr>
-                              <w:t xml:space="preserve">Queue, </w:t>
-                            </w:r>
-                            <w:proofErr w:type="spellStart"/>
-                            <w:r>
-                              <w:rPr>
-                                <w:b/>
-                                <w:bCs/>
-                              </w:rPr>
-                              <w:t>Uncore</w:t>
-                            </w:r>
-                            <w:proofErr w:type="spellEnd"/>
-                            <w:r>
-                              <w:rPr>
-                                <w:b/>
-                                <w:bCs/>
-                              </w:rPr>
-                              <w:t xml:space="preserve"> &amp; I/O</w:t>
+                              <w:t>Queue, Uncore &amp; I/O</w:t>
                             </w:r>
                             <w:r>
                               <w:t> »</w:t>
@@ -5151,7 +5333,6 @@
                       <w:r>
                         <w:t>« </w:t>
                       </w:r>
-                      <w:proofErr w:type="spellStart"/>
                       <w:r>
                         <w:rPr>
                           <w:b/>
@@ -5159,7 +5340,6 @@
                         </w:rPr>
                         <w:t>core</w:t>
                       </w:r>
-                      <w:proofErr w:type="spellEnd"/>
                       <w:r>
                         <w:t> »</w:t>
                       </w:r>
@@ -5178,21 +5358,12 @@
                       <w:r>
                         <w:t> </w:t>
                       </w:r>
-                      <w:proofErr w:type="spellStart"/>
                       <w:r>
                         <w:rPr>
                           <w:b/>
                           <w:bCs/>
                         </w:rPr>
-                        <w:t>Shared</w:t>
-                      </w:r>
-                      <w:proofErr w:type="spellEnd"/>
-                      <w:r>
-                        <w:rPr>
-                          <w:b/>
-                          <w:bCs/>
-                        </w:rPr>
-                        <w:t xml:space="preserve"> L3 Cache</w:t>
+                        <w:t>Shared L3 Cache</w:t>
                       </w:r>
                       <w:r>
                         <w:t> </w:t>
@@ -5217,17 +5388,8 @@
                           <w:b/>
                           <w:bCs/>
                         </w:rPr>
-                        <w:t xml:space="preserve">memory </w:t>
+                        <w:t>memory controller</w:t>
                       </w:r>
-                      <w:proofErr w:type="spellStart"/>
-                      <w:r>
-                        <w:rPr>
-                          <w:b/>
-                          <w:bCs/>
-                        </w:rPr>
-                        <w:t>controller</w:t>
-                      </w:r>
-                      <w:proofErr w:type="spellEnd"/>
                       <w:r>
                         <w:t> »</w:t>
                       </w:r>
@@ -5254,23 +5416,7 @@
                           <w:b/>
                           <w:bCs/>
                         </w:rPr>
-                        <w:t xml:space="preserve">Queue, </w:t>
-                      </w:r>
-                      <w:proofErr w:type="spellStart"/>
-                      <w:r>
-                        <w:rPr>
-                          <w:b/>
-                          <w:bCs/>
-                        </w:rPr>
-                        <w:t>Uncore</w:t>
-                      </w:r>
-                      <w:proofErr w:type="spellEnd"/>
-                      <w:r>
-                        <w:rPr>
-                          <w:b/>
-                          <w:bCs/>
-                        </w:rPr>
-                        <w:t xml:space="preserve"> &amp; I/O</w:t>
+                        <w:t>Queue, Uncore &amp; I/O</w:t>
                       </w:r>
                       <w:r>
                         <w:t> »</w:t>
@@ -5357,27 +5503,14 @@
       <w:r>
         <w:t> </w:t>
       </w:r>
-      <w:r>
-        <w:fldChar w:fldCharType="begin"/>
-      </w:r>
-      <w:r>
-        <w:instrText xml:space="preserve"> SEQ Figure \* ARABIC </w:instrText>
-      </w:r>
-      <w:r>
-        <w:fldChar w:fldCharType="separate"/>
-      </w:r>
-      <w:r>
-        <w:rPr>
-          <w:noProof/>
-        </w:rPr>
-        <w:t>1</w:t>
-      </w:r>
-      <w:r>
-        <w:rPr>
-          <w:noProof/>
-        </w:rPr>
-        <w:fldChar w:fldCharType="end"/>
-      </w:r>
+      <w:fldSimple w:instr=" SEQ Figure \* ARABIC ">
+        <w:r>
+          <w:rPr>
+            <w:noProof/>
+          </w:rPr>
+          <w:t>1</w:t>
+        </w:r>
+      </w:fldSimple>
       <w:r>
         <w:t xml:space="preserve"> Anatomie du processeur</w:t>
       </w:r>
@@ -5610,27 +5743,14 @@
       <w:r>
         <w:t> </w:t>
       </w:r>
-      <w:r>
-        <w:fldChar w:fldCharType="begin"/>
-      </w:r>
-      <w:r>
-        <w:instrText xml:space="preserve"> SEQ Figure \* ARABIC </w:instrText>
-      </w:r>
-      <w:r>
-        <w:fldChar w:fldCharType="separate"/>
-      </w:r>
-      <w:r>
-        <w:rPr>
-          <w:noProof/>
-        </w:rPr>
-        <w:t>2</w:t>
-      </w:r>
-      <w:r>
-        <w:rPr>
-          <w:noProof/>
-        </w:rPr>
-        <w:fldChar w:fldCharType="end"/>
-      </w:r>
+      <w:fldSimple w:instr=" SEQ Figure \* ARABIC ">
+        <w:r>
+          <w:rPr>
+            <w:noProof/>
+          </w:rPr>
+          <w:t>2</w:t>
+        </w:r>
+      </w:fldSimple>
       <w:r>
         <w:t xml:space="preserve"> Attente et exécution des threads par le processeur</w:t>
       </w:r>
@@ -6271,27 +6391,14 @@
       <w:r>
         <w:t> </w:t>
       </w:r>
-      <w:r>
-        <w:fldChar w:fldCharType="begin"/>
-      </w:r>
-      <w:r>
-        <w:instrText xml:space="preserve"> SEQ Figure \* ARABIC </w:instrText>
-      </w:r>
-      <w:r>
-        <w:fldChar w:fldCharType="separate"/>
-      </w:r>
-      <w:r>
-        <w:rPr>
-          <w:noProof/>
-        </w:rPr>
-        <w:t>3</w:t>
-      </w:r>
-      <w:r>
-        <w:rPr>
-          <w:noProof/>
-        </w:rPr>
-        <w:fldChar w:fldCharType="end"/>
-      </w:r>
+      <w:fldSimple w:instr=" SEQ Figure \* ARABIC ">
+        <w:r>
+          <w:rPr>
+            <w:noProof/>
+          </w:rPr>
+          <w:t>3</w:t>
+        </w:r>
+      </w:fldSimple>
       <w:r>
         <w:t xml:space="preserve"> Définition de la priorité et de l’affinité d’un processus</w:t>
       </w:r>
@@ -6341,6 +6448,7 @@
           <w:i w:val="0"/>
           <w:iCs w:val="0"/>
         </w:rPr>
+        <w:lastRenderedPageBreak/>
         <w:t>Handle</w:t>
       </w:r>
       <w:bookmarkEnd w:id="14"/>
@@ -6776,6 +6884,7 @@
       <w:bookmarkStart w:id="16" w:name="_Toc127456493"/>
       <w:bookmarkEnd w:id="15"/>
       <w:r>
+        <w:lastRenderedPageBreak/>
         <w:t>La mémoire vive</w:t>
       </w:r>
       <w:bookmarkEnd w:id="16"/>
@@ -7035,27 +7144,14 @@
       <w:r>
         <w:t> </w:t>
       </w:r>
-      <w:r>
-        <w:fldChar w:fldCharType="begin"/>
-      </w:r>
-      <w:r>
-        <w:instrText xml:space="preserve"> SEQ Figure \* ARABIC </w:instrText>
-      </w:r>
-      <w:r>
-        <w:fldChar w:fldCharType="separate"/>
-      </w:r>
-      <w:r>
-        <w:rPr>
-          <w:noProof/>
-        </w:rPr>
-        <w:t>4</w:t>
-      </w:r>
-      <w:r>
-        <w:rPr>
-          <w:noProof/>
-        </w:rPr>
-        <w:fldChar w:fldCharType="end"/>
-      </w:r>
+      <w:fldSimple w:instr=" SEQ Figure \* ARABIC ">
+        <w:r>
+          <w:rPr>
+            <w:noProof/>
+          </w:rPr>
+          <w:t>4</w:t>
+        </w:r>
+      </w:fldSimple>
       <w:r>
         <w:t xml:space="preserve"> </w:t>
       </w:r>
@@ -7140,6 +7236,7 @@
       </w:pPr>
       <w:bookmarkStart w:id="18" w:name="_Toc127456494"/>
       <w:r>
+        <w:lastRenderedPageBreak/>
         <w:t>La mémoire de masse</w:t>
       </w:r>
       <w:bookmarkEnd w:id="18"/>
@@ -7312,6 +7409,7 @@
       </w:pPr>
       <w:bookmarkStart w:id="19" w:name="_Toc127456495"/>
       <w:r>
+        <w:lastRenderedPageBreak/>
         <w:t>Outils d’analyse</w:t>
       </w:r>
       <w:bookmarkEnd w:id="19"/>
@@ -7588,27 +7686,14 @@
       <w:r>
         <w:t> </w:t>
       </w:r>
-      <w:r>
-        <w:fldChar w:fldCharType="begin"/>
-      </w:r>
-      <w:r>
-        <w:instrText xml:space="preserve"> SEQ Figure \* ARABIC </w:instrText>
-      </w:r>
-      <w:r>
-        <w:fldChar w:fldCharType="separate"/>
-      </w:r>
-      <w:r>
-        <w:rPr>
-          <w:noProof/>
-        </w:rPr>
-        <w:t>5</w:t>
-      </w:r>
-      <w:r>
-        <w:rPr>
-          <w:noProof/>
-        </w:rPr>
-        <w:fldChar w:fldCharType="end"/>
-      </w:r>
+      <w:fldSimple w:instr=" SEQ Figure \* ARABIC ">
+        <w:r>
+          <w:rPr>
+            <w:noProof/>
+          </w:rPr>
+          <w:t>5</w:t>
+        </w:r>
+      </w:fldSimple>
       <w:r>
         <w:t> : Structure du registre sous Windows</w:t>
       </w:r>
@@ -7639,6 +7724,7 @@
       </w:pPr>
       <w:bookmarkStart w:id="23" w:name="_Toc127456498"/>
       <w:r>
+        <w:lastRenderedPageBreak/>
         <w:t>Process Explorer</w:t>
       </w:r>
       <w:bookmarkEnd w:id="23"/>
@@ -7738,27 +7824,14 @@
       <w:r>
         <w:t> </w:t>
       </w:r>
-      <w:r>
-        <w:fldChar w:fldCharType="begin"/>
-      </w:r>
-      <w:r>
-        <w:instrText xml:space="preserve"> SEQ Figure \* ARABIC </w:instrText>
-      </w:r>
-      <w:r>
-        <w:fldChar w:fldCharType="separate"/>
-      </w:r>
-      <w:r>
-        <w:rPr>
-          <w:noProof/>
-        </w:rPr>
-        <w:t>6</w:t>
-      </w:r>
-      <w:r>
-        <w:rPr>
-          <w:noProof/>
-        </w:rPr>
-        <w:fldChar w:fldCharType="end"/>
-      </w:r>
+      <w:fldSimple w:instr=" SEQ Figure \* ARABIC ">
+        <w:r>
+          <w:rPr>
+            <w:noProof/>
+          </w:rPr>
+          <w:t>6</w:t>
+        </w:r>
+      </w:fldSimple>
       <w:r>
         <w:t> : Fenêtre principale de Process Explorer</w:t>
       </w:r>
@@ -7914,27 +7987,14 @@
       <w:r>
         <w:t> </w:t>
       </w:r>
-      <w:r>
-        <w:fldChar w:fldCharType="begin"/>
-      </w:r>
-      <w:r>
-        <w:instrText xml:space="preserve"> SEQ Figure \* ARABIC </w:instrText>
-      </w:r>
-      <w:r>
-        <w:fldChar w:fldCharType="separate"/>
-      </w:r>
-      <w:r>
-        <w:rPr>
-          <w:noProof/>
-        </w:rPr>
-        <w:t>7</w:t>
-      </w:r>
-      <w:r>
-        <w:rPr>
-          <w:noProof/>
-        </w:rPr>
-        <w:fldChar w:fldCharType="end"/>
-      </w:r>
+      <w:fldSimple w:instr=" SEQ Figure \* ARABIC ">
+        <w:r>
+          <w:rPr>
+            <w:noProof/>
+          </w:rPr>
+          <w:t>7</w:t>
+        </w:r>
+      </w:fldSimple>
       <w:r>
         <w:t> : Processus enfants d’Explorer.exe</w:t>
       </w:r>
@@ -7995,6 +8055,7 @@
       </w:pPr>
       <w:bookmarkStart w:id="26" w:name="_Toc127456499"/>
       <w:r>
+        <w:lastRenderedPageBreak/>
         <w:t>Détail des processus</w:t>
       </w:r>
       <w:bookmarkEnd w:id="26"/>
@@ -8066,27 +8127,14 @@
       <w:r>
         <w:t> </w:t>
       </w:r>
-      <w:r>
-        <w:fldChar w:fldCharType="begin"/>
-      </w:r>
-      <w:r>
-        <w:instrText xml:space="preserve"> SEQ Figure \* ARABIC </w:instrText>
-      </w:r>
-      <w:r>
-        <w:fldChar w:fldCharType="separate"/>
-      </w:r>
-      <w:r>
-        <w:rPr>
-          <w:noProof/>
-        </w:rPr>
-        <w:t>8</w:t>
-      </w:r>
-      <w:r>
-        <w:rPr>
-          <w:noProof/>
-        </w:rPr>
-        <w:fldChar w:fldCharType="end"/>
-      </w:r>
+      <w:fldSimple w:instr=" SEQ Figure \* ARABIC ">
+        <w:r>
+          <w:rPr>
+            <w:noProof/>
+          </w:rPr>
+          <w:t>8</w:t>
+        </w:r>
+      </w:fldSimple>
       <w:r>
         <w:t> : Exemple d’informations des processus sous Process Explorer</w:t>
       </w:r>
@@ -8428,17 +8476,8 @@
                                 <w:b/>
                                 <w:bCs/>
                               </w:rPr>
-                              <w:t xml:space="preserve">Mark </w:t>
+                              <w:t>Mark Russinovich</w:t>
                             </w:r>
-                            <w:proofErr w:type="spellStart"/>
-                            <w:r>
-                              <w:rPr>
-                                <w:b/>
-                                <w:bCs/>
-                              </w:rPr>
-                              <w:t>Russinovich</w:t>
-                            </w:r>
-                            <w:proofErr w:type="spellEnd"/>
                             <w:r>
                               <w:t>, celle-ci rentre en profondeur dans les différentes fonctionnalités les plus poussées de Process Explorer.</w:t>
                             </w:r>
@@ -8500,17 +8539,8 @@
                           <w:b/>
                           <w:bCs/>
                         </w:rPr>
-                        <w:t xml:space="preserve">Mark </w:t>
+                        <w:t>Mark Russinovich</w:t>
                       </w:r>
-                      <w:proofErr w:type="spellStart"/>
-                      <w:r>
-                        <w:rPr>
-                          <w:b/>
-                          <w:bCs/>
-                        </w:rPr>
-                        <w:t>Russinovich</w:t>
-                      </w:r>
-                      <w:proofErr w:type="spellEnd"/>
                       <w:r>
                         <w:t>, celle-ci rentre en profondeur dans les différentes fonctionnalités les plus poussées de Process Explorer.</w:t>
                       </w:r>
@@ -8575,27 +8605,14 @@
       <w:r>
         <w:t> </w:t>
       </w:r>
-      <w:r>
-        <w:fldChar w:fldCharType="begin"/>
-      </w:r>
-      <w:r>
-        <w:instrText xml:space="preserve"> SEQ Figure \* ARABIC </w:instrText>
-      </w:r>
-      <w:r>
-        <w:fldChar w:fldCharType="separate"/>
-      </w:r>
-      <w:r>
-        <w:rPr>
-          <w:noProof/>
-        </w:rPr>
-        <w:t>9</w:t>
-      </w:r>
-      <w:r>
-        <w:rPr>
-          <w:noProof/>
-        </w:rPr>
-        <w:fldChar w:fldCharType="end"/>
-      </w:r>
+      <w:fldSimple w:instr=" SEQ Figure \* ARABIC ">
+        <w:r>
+          <w:rPr>
+            <w:noProof/>
+          </w:rPr>
+          <w:t>9</w:t>
+        </w:r>
+      </w:fldSimple>
       <w:r>
         <w:t xml:space="preserve"> : </w:t>
       </w:r>
@@ -8613,6 +8630,7 @@
       </w:pPr>
       <w:bookmarkStart w:id="29" w:name="_Toc127456500"/>
       <w:r>
+        <w:lastRenderedPageBreak/>
         <w:t>Virus Total</w:t>
       </w:r>
       <w:bookmarkEnd w:id="29"/>
@@ -8742,27 +8760,14 @@
       <w:r>
         <w:t> </w:t>
       </w:r>
-      <w:r>
-        <w:fldChar w:fldCharType="begin"/>
-      </w:r>
-      <w:r>
-        <w:instrText xml:space="preserve"> SEQ Figure \* ARABIC </w:instrText>
-      </w:r>
-      <w:r>
-        <w:fldChar w:fldCharType="separate"/>
-      </w:r>
-      <w:r>
-        <w:rPr>
-          <w:noProof/>
-        </w:rPr>
-        <w:t>10</w:t>
-      </w:r>
-      <w:r>
-        <w:rPr>
-          <w:noProof/>
-        </w:rPr>
-        <w:fldChar w:fldCharType="end"/>
-      </w:r>
+      <w:fldSimple w:instr=" SEQ Figure \* ARABIC ">
+        <w:r>
+          <w:rPr>
+            <w:noProof/>
+          </w:rPr>
+          <w:t>10</w:t>
+        </w:r>
+      </w:fldSimple>
       <w:r>
         <w:t xml:space="preserve"> : Menu contextuel Virus </w:t>
       </w:r>
@@ -8875,27 +8880,14 @@
       <w:r>
         <w:t> </w:t>
       </w:r>
-      <w:r>
-        <w:fldChar w:fldCharType="begin"/>
-      </w:r>
-      <w:r>
-        <w:instrText xml:space="preserve"> SEQ Figure \* ARABIC </w:instrText>
-      </w:r>
-      <w:r>
-        <w:fldChar w:fldCharType="separate"/>
-      </w:r>
-      <w:r>
-        <w:rPr>
-          <w:noProof/>
-        </w:rPr>
-        <w:t>11</w:t>
-      </w:r>
-      <w:r>
-        <w:rPr>
-          <w:noProof/>
-        </w:rPr>
-        <w:fldChar w:fldCharType="end"/>
-      </w:r>
+      <w:fldSimple w:instr=" SEQ Figure \* ARABIC ">
+        <w:r>
+          <w:rPr>
+            <w:noProof/>
+          </w:rPr>
+          <w:t>11</w:t>
+        </w:r>
+      </w:fldSimple>
       <w:r>
         <w:t xml:space="preserve"> : Exemple de résultat Virus </w:t>
       </w:r>
@@ -8955,6 +8947,7 @@
       </w:pPr>
       <w:bookmarkStart w:id="32" w:name="_Toc127456501"/>
       <w:r>
+        <w:lastRenderedPageBreak/>
         <w:t>Le mode d’exécution</w:t>
       </w:r>
       <w:bookmarkEnd w:id="32"/>
@@ -9146,6 +9139,7 @@
       </w:pPr>
       <w:bookmarkStart w:id="33" w:name="_Toc127456502"/>
       <w:r>
+        <w:lastRenderedPageBreak/>
         <w:t>Process Monitor</w:t>
       </w:r>
       <w:bookmarkEnd w:id="33"/>
@@ -9295,27 +9289,14 @@
       <w:r>
         <w:t> </w:t>
       </w:r>
-      <w:r>
-        <w:fldChar w:fldCharType="begin"/>
-      </w:r>
-      <w:r>
-        <w:instrText xml:space="preserve"> SEQ Figure \* ARABIC </w:instrText>
-      </w:r>
-      <w:r>
-        <w:fldChar w:fldCharType="separate"/>
-      </w:r>
-      <w:r>
-        <w:rPr>
-          <w:noProof/>
-        </w:rPr>
-        <w:t>12</w:t>
-      </w:r>
-      <w:r>
-        <w:rPr>
-          <w:noProof/>
-        </w:rPr>
-        <w:fldChar w:fldCharType="end"/>
-      </w:r>
+      <w:fldSimple w:instr=" SEQ Figure \* ARABIC ">
+        <w:r>
+          <w:rPr>
+            <w:noProof/>
+          </w:rPr>
+          <w:t>12</w:t>
+        </w:r>
+      </w:fldSimple>
       <w:r>
         <w:t xml:space="preserve"> : </w:t>
       </w:r>
@@ -9479,27 +9460,14 @@
       <w:r>
         <w:t> </w:t>
       </w:r>
-      <w:r>
-        <w:fldChar w:fldCharType="begin"/>
-      </w:r>
-      <w:r>
-        <w:instrText xml:space="preserve"> SEQ Figure \* ARABIC </w:instrText>
-      </w:r>
-      <w:r>
-        <w:fldChar w:fldCharType="separate"/>
-      </w:r>
-      <w:r>
-        <w:rPr>
-          <w:noProof/>
-        </w:rPr>
-        <w:t>13</w:t>
-      </w:r>
-      <w:r>
-        <w:rPr>
-          <w:noProof/>
-        </w:rPr>
-        <w:fldChar w:fldCharType="end"/>
-      </w:r>
+      <w:fldSimple w:instr=" SEQ Figure \* ARABIC ">
+        <w:r>
+          <w:rPr>
+            <w:noProof/>
+          </w:rPr>
+          <w:t>13</w:t>
+        </w:r>
+      </w:fldSimple>
       <w:r>
         <w:t> : Fonctionnalités principales de Process Monitor</w:t>
       </w:r>
@@ -9580,6 +9548,7 @@
     </w:p>
     <w:p>
       <w:r>
+        <w:lastRenderedPageBreak/>
         <w:t>La figure ci-dessous montre un exemple de résultat obtenu :</w:t>
       </w:r>
     </w:p>
@@ -9635,27 +9604,14 @@
       <w:r>
         <w:t> </w:t>
       </w:r>
-      <w:r>
-        <w:fldChar w:fldCharType="begin"/>
-      </w:r>
-      <w:r>
-        <w:instrText xml:space="preserve"> SEQ Figure \* ARABIC </w:instrText>
-      </w:r>
-      <w:r>
-        <w:fldChar w:fldCharType="separate"/>
-      </w:r>
-      <w:r>
-        <w:rPr>
-          <w:noProof/>
-        </w:rPr>
-        <w:t>14</w:t>
-      </w:r>
-      <w:r>
-        <w:rPr>
-          <w:noProof/>
-        </w:rPr>
-        <w:fldChar w:fldCharType="end"/>
-      </w:r>
+      <w:fldSimple w:instr=" SEQ Figure \* ARABIC ">
+        <w:r>
+          <w:rPr>
+            <w:noProof/>
+          </w:rPr>
+          <w:t>14</w:t>
+        </w:r>
+      </w:fldSimple>
       <w:r>
         <w:t> : Exemple de résultat de capture</w:t>
       </w:r>
@@ -10030,6 +9986,7 @@
         <w:rPr>
           <w:noProof/>
         </w:rPr>
+        <w:lastRenderedPageBreak/>
         <w:drawing>
           <wp:inline distT="0" distB="0" distL="0" distR="0" wp14:anchorId="37085EFC" wp14:editId="74E2E1C0">
             <wp:extent cx="3540556" cy="2493681"/>
@@ -10183,6 +10140,7 @@
       <w:bookmarkStart w:id="41" w:name="_Toc127456505"/>
       <w:bookmarkEnd w:id="40"/>
       <w:r>
+        <w:lastRenderedPageBreak/>
         <w:t>Cas</w:t>
       </w:r>
       <w:r>
@@ -10407,27 +10365,14 @@
                             <w:r>
                               <w:t> </w:t>
                             </w:r>
-                            <w:r>
-                              <w:fldChar w:fldCharType="begin"/>
-                            </w:r>
-                            <w:r>
-                              <w:instrText xml:space="preserve"> SEQ Figure \* ARABIC </w:instrText>
-                            </w:r>
-                            <w:r>
-                              <w:fldChar w:fldCharType="separate"/>
-                            </w:r>
-                            <w:r>
-                              <w:rPr>
-                                <w:noProof/>
-                              </w:rPr>
-                              <w:t>15</w:t>
-                            </w:r>
-                            <w:r>
-                              <w:rPr>
-                                <w:noProof/>
-                              </w:rPr>
-                              <w:fldChar w:fldCharType="end"/>
-                            </w:r>
+                            <w:fldSimple w:instr=" SEQ Figure \* ARABIC ">
+                              <w:r>
+                                <w:rPr>
+                                  <w:noProof/>
+                                </w:rPr>
+                                <w:t>15</w:t>
+                              </w:r>
+                            </w:fldSimple>
                             <w:r>
                               <w:t> : Procédure d’accès aux paramètres de Firefox.</w:t>
                             </w:r>
@@ -10467,27 +10412,14 @@
                       <w:r>
                         <w:t> </w:t>
                       </w:r>
-                      <w:r>
-                        <w:fldChar w:fldCharType="begin"/>
-                      </w:r>
-                      <w:r>
-                        <w:instrText xml:space="preserve"> SEQ Figure \* ARABIC </w:instrText>
-                      </w:r>
-                      <w:r>
-                        <w:fldChar w:fldCharType="separate"/>
-                      </w:r>
-                      <w:r>
-                        <w:rPr>
-                          <w:noProof/>
-                        </w:rPr>
-                        <w:t>15</w:t>
-                      </w:r>
-                      <w:r>
-                        <w:rPr>
-                          <w:noProof/>
-                        </w:rPr>
-                        <w:fldChar w:fldCharType="end"/>
-                      </w:r>
+                      <w:fldSimple w:instr=" SEQ Figure \* ARABIC ">
+                        <w:r>
+                          <w:rPr>
+                            <w:noProof/>
+                          </w:rPr>
+                          <w:t>15</w:t>
+                        </w:r>
+                      </w:fldSimple>
                       <w:r>
                         <w:t> : Procédure d’accès aux paramètres de Firefox.</w:t>
                       </w:r>
@@ -10640,6 +10572,7 @@
         </w:tabs>
       </w:pPr>
       <w:r>
+        <w:lastRenderedPageBreak/>
         <w:t>Les paramètres de gestion de la page d’accueil apparaissent :</w:t>
       </w:r>
     </w:p>
@@ -10709,27 +10642,14 @@
       <w:r>
         <w:t> </w:t>
       </w:r>
-      <w:r>
-        <w:fldChar w:fldCharType="begin"/>
-      </w:r>
-      <w:r>
-        <w:instrText xml:space="preserve"> SEQ Figure \* ARABIC </w:instrText>
-      </w:r>
-      <w:r>
-        <w:fldChar w:fldCharType="separate"/>
-      </w:r>
-      <w:r>
-        <w:rPr>
-          <w:noProof/>
-        </w:rPr>
-        <w:t>16</w:t>
-      </w:r>
-      <w:r>
-        <w:rPr>
-          <w:noProof/>
-        </w:rPr>
-        <w:fldChar w:fldCharType="end"/>
-      </w:r>
+      <w:fldSimple w:instr=" SEQ Figure \* ARABIC ">
+        <w:r>
+          <w:rPr>
+            <w:noProof/>
+          </w:rPr>
+          <w:t>16</w:t>
+        </w:r>
+      </w:fldSimple>
       <w:r>
         <w:t> : Paramètres de gestion de la page d’accueil de Firefox</w:t>
       </w:r>
@@ -10961,6 +10881,7 @@
     <w:p/>
     <w:p>
       <w:r>
+        <w:lastRenderedPageBreak/>
         <w:t>Après avoir été filtrés, on remarque dans les résultats de la capture que Firefox semble réaliser des opérations de création et d’écriture dans un fichier préfixé «</w:t>
       </w:r>
       <w:r>
@@ -11049,27 +10970,14 @@
       <w:r>
         <w:t> </w:t>
       </w:r>
-      <w:r>
-        <w:fldChar w:fldCharType="begin"/>
-      </w:r>
-      <w:r>
-        <w:instrText xml:space="preserve"> SEQ Figure \* ARABIC </w:instrText>
-      </w:r>
-      <w:r>
-        <w:fldChar w:fldCharType="separate"/>
-      </w:r>
-      <w:r>
-        <w:rPr>
-          <w:noProof/>
-        </w:rPr>
-        <w:t>17</w:t>
-      </w:r>
-      <w:r>
-        <w:rPr>
-          <w:noProof/>
-        </w:rPr>
-        <w:fldChar w:fldCharType="end"/>
-      </w:r>
+      <w:fldSimple w:instr=" SEQ Figure \* ARABIC ">
+        <w:r>
+          <w:rPr>
+            <w:noProof/>
+          </w:rPr>
+          <w:t>17</w:t>
+        </w:r>
+      </w:fldSimple>
       <w:r>
         <w:t> : Partie des résultats de la capture de Firefox.</w:t>
       </w:r>
@@ -11375,27 +11283,14 @@
       <w:r>
         <w:t> </w:t>
       </w:r>
-      <w:r>
-        <w:fldChar w:fldCharType="begin"/>
-      </w:r>
-      <w:r>
-        <w:instrText xml:space="preserve"> SEQ Figure \* ARABIC </w:instrText>
-      </w:r>
-      <w:r>
-        <w:fldChar w:fldCharType="separate"/>
-      </w:r>
-      <w:r>
-        <w:rPr>
-          <w:noProof/>
-        </w:rPr>
-        <w:t>18</w:t>
-      </w:r>
-      <w:r>
-        <w:rPr>
-          <w:noProof/>
-        </w:rPr>
-        <w:fldChar w:fldCharType="end"/>
-      </w:r>
+      <w:fldSimple w:instr=" SEQ Figure \* ARABIC ">
+        <w:r>
+          <w:rPr>
+            <w:noProof/>
+          </w:rPr>
+          <w:t>18</w:t>
+        </w:r>
+      </w:fldSimple>
       <w:r>
         <w:t> : Filtres du piège de capture Firefox</w:t>
       </w:r>
@@ -11517,6 +11412,7 @@
     <w:p/>
     <w:p>
       <w:r>
+        <w:lastRenderedPageBreak/>
         <w:t>Ci-dessous, la figure montre un aperçu du contenu du fichier «</w:t>
       </w:r>
       <w:r>
@@ -11597,27 +11493,14 @@
       <w:r>
         <w:t> </w:t>
       </w:r>
-      <w:r>
-        <w:fldChar w:fldCharType="begin"/>
-      </w:r>
-      <w:r>
-        <w:instrText xml:space="preserve"> SEQ Figure \* ARABIC </w:instrText>
-      </w:r>
-      <w:r>
-        <w:fldChar w:fldCharType="separate"/>
-      </w:r>
-      <w:r>
-        <w:rPr>
-          <w:noProof/>
-        </w:rPr>
-        <w:t>19</w:t>
-      </w:r>
-      <w:r>
-        <w:rPr>
-          <w:noProof/>
-        </w:rPr>
-        <w:fldChar w:fldCharType="end"/>
-      </w:r>
+      <w:fldSimple w:instr=" SEQ Figure \* ARABIC ">
+        <w:r>
+          <w:rPr>
+            <w:noProof/>
+          </w:rPr>
+          <w:t>19</w:t>
+        </w:r>
+      </w:fldSimple>
       <w:r>
         <w:t> : Aperçu du contenu du fichier «</w:t>
       </w:r>
@@ -11725,170 +11608,154 @@
       <w:r>
         <w:t> </w:t>
       </w:r>
+      <w:fldSimple w:instr=" SEQ Figure \* ARABIC ">
+        <w:r>
+          <w:rPr>
+            <w:noProof/>
+          </w:rPr>
+          <w:t>20</w:t>
+        </w:r>
+      </w:fldSimple>
+      <w:r>
+        <w:t xml:space="preserve"> : </w:t>
+      </w:r>
+      <w:r>
+        <w:t>Évènement</w:t>
+      </w:r>
+      <w:r>
+        <w:t xml:space="preserve"> de modification du fichier «</w:t>
+      </w:r>
+      <w:r>
+        <w:t> </w:t>
+      </w:r>
+      <w:r>
+        <w:t>prefs.js</w:t>
+      </w:r>
+      <w:r>
+        <w:t> </w:t>
+      </w:r>
+      <w:r>
+        <w:t>» par «</w:t>
+      </w:r>
+      <w:r>
+        <w:t> </w:t>
+      </w:r>
+      <w:r>
+        <w:t>sublime_text.exe</w:t>
+      </w:r>
+      <w:r>
+        <w:t> </w:t>
+      </w:r>
+      <w:r>
+        <w:t>».</w:t>
+      </w:r>
+      <w:bookmarkEnd w:id="53"/>
+    </w:p>
+    <w:p/>
+    <w:p>
+      <w:r>
+        <w:t>Notre piège fonctionne donc parfaitement</w:t>
+      </w:r>
+      <w:r>
+        <w:t> </w:t>
+      </w:r>
+      <w:r>
+        <w:t xml:space="preserve">! </w:t>
+      </w:r>
+      <w:r>
+        <w:t>N’importe quel processus qui apportera une modification au fichier «</w:t>
+      </w:r>
+      <w:r>
+        <w:t> </w:t>
+      </w:r>
+      <w:r>
+        <w:t>prefs.js</w:t>
+      </w:r>
+      <w:r>
+        <w:t> </w:t>
+      </w:r>
+      <w:r>
+        <w:t xml:space="preserve">» sera capturé par Process Monitor. </w:t>
+      </w:r>
+    </w:p>
+    <w:p/>
+    <w:p>
+      <w:r>
+        <w:t>Dans ce cadre de test, le processus responsable de la modification est bien évidemment notre éditeur de texte favori. Mais dans un cas réel, il peut s’agir d’un tout autre processus.</w:t>
+      </w:r>
+    </w:p>
+    <w:p>
+      <w:r>
+        <w:t>Process Monitor nous indique l’exécutable, ainsi que le PID. On a</w:t>
+      </w:r>
+      <w:r>
+        <w:t xml:space="preserve"> a</w:t>
+      </w:r>
+      <w:r>
+        <w:t>lors utilis</w:t>
+      </w:r>
+      <w:r>
+        <w:t>é</w:t>
+      </w:r>
+      <w:r>
+        <w:t xml:space="preserve"> Process Explorer pour enquêter sur ce processus et ainsi procéder au nettoyage et à la désinfection de machines.</w:t>
+      </w:r>
+    </w:p>
+    <w:p/>
+    <w:p>
+      <w:r>
+        <w:t xml:space="preserve">Les différents filtres pour la mise en place du piège </w:t>
+      </w:r>
+      <w:r>
+        <w:t>son</w:t>
+      </w:r>
+      <w:r>
+        <w:t>t disponible</w:t>
+      </w:r>
+      <w:r>
+        <w:t>s</w:t>
+      </w:r>
+      <w:r>
+        <w:t xml:space="preserve"> dans le sous</w:t>
+      </w:r>
+      <w:r>
+        <w:t>-</w:t>
+      </w:r>
+      <w:r>
+        <w:t>dossier «</w:t>
+      </w:r>
+      <w:r>
+        <w:t> </w:t>
+      </w:r>
+      <w:r>
+        <w:t>src</w:t>
+      </w:r>
+      <w:r>
+        <w:t> </w:t>
+      </w:r>
+      <w:r>
+        <w:t xml:space="preserve">» du </w:t>
+      </w:r>
+      <w:proofErr w:type="spellStart"/>
+      <w:r>
+        <w:t>build</w:t>
+      </w:r>
+      <w:proofErr w:type="spellEnd"/>
+      <w:r>
+        <w:t xml:space="preserve">, </w:t>
+      </w:r>
+      <w:r>
+        <w:t>portant le nom «</w:t>
+      </w:r>
+      <w:r>
+        <w:t> </w:t>
+      </w:r>
+      <w:proofErr w:type="spellStart"/>
       <w:r>
         <w:fldChar w:fldCharType="begin"/>
       </w:r>
       <w:r>
-        <w:instrText xml:space="preserve"> SEQ Figure \* ARABIC </w:instrText>
-      </w:r>
-      <w:r>
-        <w:fldChar w:fldCharType="separate"/>
-      </w:r>
-      <w:r>
-        <w:rPr>
-          <w:noProof/>
-        </w:rPr>
-        <w:t>20</w:t>
-      </w:r>
-      <w:r>
-        <w:rPr>
-          <w:noProof/>
-        </w:rPr>
-        <w:fldChar w:fldCharType="end"/>
-      </w:r>
-      <w:r>
-        <w:t xml:space="preserve"> : </w:t>
-      </w:r>
-      <w:r>
-        <w:t>Évènement</w:t>
-      </w:r>
-      <w:r>
-        <w:t xml:space="preserve"> de modification du fichier «</w:t>
-      </w:r>
-      <w:r>
-        <w:t> </w:t>
-      </w:r>
-      <w:r>
-        <w:t>prefs.js</w:t>
-      </w:r>
-      <w:r>
-        <w:t> </w:t>
-      </w:r>
-      <w:r>
-        <w:t>» par «</w:t>
-      </w:r>
-      <w:r>
-        <w:t> </w:t>
-      </w:r>
-      <w:r>
-        <w:t>sublime_text.exe</w:t>
-      </w:r>
-      <w:r>
-        <w:t> </w:t>
-      </w:r>
-      <w:r>
-        <w:t>».</w:t>
-      </w:r>
-      <w:bookmarkEnd w:id="53"/>
-    </w:p>
-    <w:p/>
-    <w:p>
-      <w:r>
-        <w:t>Notre piège fonctionne donc parfaitement</w:t>
-      </w:r>
-      <w:r>
-        <w:t> </w:t>
-      </w:r>
-      <w:r>
-        <w:t xml:space="preserve">! </w:t>
-      </w:r>
-      <w:r>
-        <w:t>N’importe quel processus qui apportera une modification au fichier «</w:t>
-      </w:r>
-      <w:r>
-        <w:t> </w:t>
-      </w:r>
-      <w:r>
-        <w:t>prefs.js</w:t>
-      </w:r>
-      <w:r>
-        <w:t> </w:t>
-      </w:r>
-      <w:r>
-        <w:t xml:space="preserve">» sera capturé par Process Monitor. </w:t>
-      </w:r>
-    </w:p>
-    <w:p/>
-    <w:p>
-      <w:r>
-        <w:t>Dans ce cadre de test, le processus responsable de la modification est bien évidemment notre éditeur de texte favori. Mais dans un cas réel, il peut s’agir d’un tout autre processus.</w:t>
-      </w:r>
-    </w:p>
-    <w:p>
-      <w:r>
-        <w:t>Process Monitor nous indique l’exécutable, ainsi que le PID. On a</w:t>
-      </w:r>
-      <w:r>
-        <w:t xml:space="preserve"> a</w:t>
-      </w:r>
-      <w:r>
-        <w:t>lors utilis</w:t>
-      </w:r>
-      <w:r>
-        <w:t>é</w:t>
-      </w:r>
-      <w:r>
-        <w:t xml:space="preserve"> Process Explorer pour enquêter sur ce processus et ainsi procéder au nettoyage et à la désinfection de machines.</w:t>
-      </w:r>
-    </w:p>
-    <w:p/>
-    <w:p>
-      <w:r>
-        <w:t xml:space="preserve">Les différents filtres pour la mise en place du piège </w:t>
-      </w:r>
-      <w:r>
-        <w:t>son</w:t>
-      </w:r>
-      <w:r>
-        <w:t>t disponible</w:t>
-      </w:r>
-      <w:r>
-        <w:t>s</w:t>
-      </w:r>
-      <w:r>
-        <w:t xml:space="preserve"> dans le sous</w:t>
-      </w:r>
-      <w:r>
-        <w:t>-</w:t>
-      </w:r>
-      <w:r>
-        <w:t>dossier «</w:t>
-      </w:r>
-      <w:r>
-        <w:t> </w:t>
-      </w:r>
-      <w:r>
-        <w:t>src</w:t>
-      </w:r>
-      <w:r>
-        <w:t> </w:t>
-      </w:r>
-      <w:r>
-        <w:t xml:space="preserve">» du </w:t>
-      </w:r>
-      <w:proofErr w:type="spellStart"/>
-      <w:r>
-        <w:t>build</w:t>
-      </w:r>
-      <w:proofErr w:type="spellEnd"/>
-      <w:r>
-        <w:t xml:space="preserve">, </w:t>
-      </w:r>
-      <w:r>
-        <w:t>portant le nom «</w:t>
-      </w:r>
-      <w:r>
-        <w:t> </w:t>
-      </w:r>
-      <w:proofErr w:type="spellStart"/>
-      <w:r>
-        <w:fldChar w:fldCharType="begin"/>
-      </w:r>
-      <w:r>
-        <w:instrText>HYPERLINK "file:///C:\\Users\\Thoma</w:instrText>
-      </w:r>
-      <w:r>
-        <w:instrText>s\\data\\firefox_homepage_trap_filters.pmc"</w:instrText>
+        <w:instrText>HYPERLINK "file:///C:\\Users\\Thomas\\data\\firefox_homepage_trap_filters.pmc"</w:instrText>
       </w:r>
       <w:r>
         <w:fldChar w:fldCharType="separate"/>
@@ -11980,6 +11847,7 @@
       </w:pPr>
       <w:bookmarkStart w:id="54" w:name="_Toc127456511"/>
       <w:r>
+        <w:lastRenderedPageBreak/>
         <w:t>Conclusion</w:t>
       </w:r>
       <w:bookmarkEnd w:id="54"/>
@@ -12045,6 +11913,7 @@
       </w:pPr>
       <w:bookmarkStart w:id="55" w:name="_Toc127456512"/>
       <w:r>
+        <w:lastRenderedPageBreak/>
         <w:t>Cas</w:t>
       </w:r>
       <w:r>
@@ -12389,6 +12258,7 @@
       </w:pPr>
       <w:bookmarkStart w:id="59" w:name="_Toc127456516"/>
       <w:r>
+        <w:lastRenderedPageBreak/>
         <w:t>Identifier les paramètres du DNS</w:t>
       </w:r>
       <w:bookmarkEnd w:id="59"/>
@@ -12563,27 +12433,14 @@
       <w:r>
         <w:t> </w:t>
       </w:r>
-      <w:r>
-        <w:fldChar w:fldCharType="begin"/>
-      </w:r>
-      <w:r>
-        <w:instrText xml:space="preserve"> SEQ Figure \* ARABIC </w:instrText>
-      </w:r>
-      <w:r>
-        <w:fldChar w:fldCharType="separate"/>
-      </w:r>
-      <w:r>
-        <w:rPr>
-          <w:noProof/>
-        </w:rPr>
-        <w:t>21</w:t>
-      </w:r>
-      <w:r>
-        <w:rPr>
-          <w:noProof/>
-        </w:rPr>
-        <w:fldChar w:fldCharType="end"/>
-      </w:r>
+      <w:fldSimple w:instr=" SEQ Figure \* ARABIC ">
+        <w:r>
+          <w:rPr>
+            <w:noProof/>
+          </w:rPr>
+          <w:t>21</w:t>
+        </w:r>
+      </w:fldSimple>
       <w:r>
         <w:t> : Filtres de capture du DNS Empoisonné</w:t>
       </w:r>
@@ -12815,27 +12672,14 @@
       <w:r>
         <w:t> </w:t>
       </w:r>
-      <w:r>
-        <w:fldChar w:fldCharType="begin"/>
-      </w:r>
-      <w:r>
-        <w:instrText xml:space="preserve"> SEQ Figure \* ARABIC </w:instrText>
-      </w:r>
-      <w:r>
-        <w:fldChar w:fldCharType="separate"/>
-      </w:r>
-      <w:r>
-        <w:rPr>
-          <w:noProof/>
-        </w:rPr>
-        <w:t>22</w:t>
-      </w:r>
-      <w:r>
-        <w:rPr>
-          <w:noProof/>
-        </w:rPr>
-        <w:fldChar w:fldCharType="end"/>
-      </w:r>
+      <w:fldSimple w:instr=" SEQ Figure \* ARABIC ">
+        <w:r>
+          <w:rPr>
+            <w:noProof/>
+          </w:rPr>
+          <w:t>22</w:t>
+        </w:r>
+      </w:fldSimple>
       <w:r>
         <w:t> : Fenêtre des connexions réseau</w:t>
       </w:r>
@@ -12927,27 +12771,14 @@
       <w:r>
         <w:t> </w:t>
       </w:r>
-      <w:r>
-        <w:fldChar w:fldCharType="begin"/>
-      </w:r>
-      <w:r>
-        <w:instrText xml:space="preserve"> SEQ Figure \* ARABIC </w:instrText>
-      </w:r>
-      <w:r>
-        <w:fldChar w:fldCharType="separate"/>
-      </w:r>
-      <w:r>
-        <w:rPr>
-          <w:noProof/>
-        </w:rPr>
-        <w:t>23</w:t>
-      </w:r>
-      <w:r>
-        <w:rPr>
-          <w:noProof/>
-        </w:rPr>
-        <w:fldChar w:fldCharType="end"/>
-      </w:r>
+      <w:fldSimple w:instr=" SEQ Figure \* ARABIC ">
+        <w:r>
+          <w:rPr>
+            <w:noProof/>
+          </w:rPr>
+          <w:t>23</w:t>
+        </w:r>
+      </w:fldSimple>
       <w:r>
         <w:t> : Menu contextuel de la connexion</w:t>
       </w:r>
@@ -13445,27 +13276,14 @@
       <w:r>
         <w:t> </w:t>
       </w:r>
-      <w:r>
-        <w:fldChar w:fldCharType="begin"/>
-      </w:r>
-      <w:r>
-        <w:instrText xml:space="preserve"> SEQ Figure \* ARABIC </w:instrText>
-      </w:r>
-      <w:r>
-        <w:fldChar w:fldCharType="separate"/>
-      </w:r>
-      <w:r>
-        <w:rPr>
-          <w:noProof/>
-        </w:rPr>
-        <w:t>24</w:t>
-      </w:r>
-      <w:r>
-        <w:rPr>
-          <w:noProof/>
-        </w:rPr>
-        <w:fldChar w:fldCharType="end"/>
-      </w:r>
+      <w:fldSimple w:instr=" SEQ Figure \* ARABIC ">
+        <w:r>
+          <w:rPr>
+            <w:noProof/>
+          </w:rPr>
+          <w:t>24</w:t>
+        </w:r>
+      </w:fldSimple>
       <w:r>
         <w:t xml:space="preserve"> : </w:t>
       </w:r>
@@ -13498,6 +13316,7 @@
       </w:pPr>
       <w:bookmarkStart w:id="64" w:name="_Toc127456517"/>
       <w:r>
+        <w:lastRenderedPageBreak/>
         <w:t>Capture des résultats sous Process Monitor</w:t>
       </w:r>
       <w:bookmarkEnd w:id="64"/>
@@ -13661,27 +13480,14 @@
       <w:r>
         <w:t> </w:t>
       </w:r>
-      <w:r>
-        <w:fldChar w:fldCharType="begin"/>
-      </w:r>
-      <w:r>
-        <w:instrText xml:space="preserve"> SEQ Figure \* ARABIC </w:instrText>
-      </w:r>
-      <w:r>
-        <w:fldChar w:fldCharType="separate"/>
-      </w:r>
-      <w:r>
-        <w:rPr>
-          <w:noProof/>
-        </w:rPr>
-        <w:t>25</w:t>
-      </w:r>
-      <w:r>
-        <w:rPr>
-          <w:noProof/>
-        </w:rPr>
-        <w:fldChar w:fldCharType="end"/>
-      </w:r>
+      <w:fldSimple w:instr=" SEQ Figure \* ARABIC ">
+        <w:r>
+          <w:rPr>
+            <w:noProof/>
+          </w:rPr>
+          <w:t>25</w:t>
+        </w:r>
+      </w:fldSimple>
       <w:r>
         <w:t> : Exemples d’évènements capturés sous Process Monitor</w:t>
       </w:r>
@@ -13783,27 +13589,14 @@
       <w:r>
         <w:t> </w:t>
       </w:r>
-      <w:r>
-        <w:fldChar w:fldCharType="begin"/>
-      </w:r>
-      <w:r>
-        <w:instrText xml:space="preserve"> SEQ Figure \* ARABIC </w:instrText>
-      </w:r>
-      <w:r>
-        <w:fldChar w:fldCharType="separate"/>
-      </w:r>
-      <w:r>
-        <w:rPr>
-          <w:noProof/>
-        </w:rPr>
-        <w:t>26</w:t>
-      </w:r>
-      <w:r>
-        <w:rPr>
-          <w:noProof/>
-        </w:rPr>
-        <w:fldChar w:fldCharType="end"/>
-      </w:r>
+      <w:fldSimple w:instr=" SEQ Figure \* ARABIC ">
+        <w:r>
+          <w:rPr>
+            <w:noProof/>
+          </w:rPr>
+          <w:t>26</w:t>
+        </w:r>
+      </w:fldSimple>
       <w:r>
         <w:t> : Outil de recherche de Process Monitor</w:t>
       </w:r>
@@ -13859,6 +13652,7 @@
     <w:p/>
     <w:p>
       <w:r>
+        <w:lastRenderedPageBreak/>
         <w:t>Dans le cas où une valeur du registre est modifiée. Process Monitor affiche les nouvelles données dans la colonne «</w:t>
       </w:r>
       <w:r>
@@ -14214,6 +14008,7 @@
       <w:bookmarkStart w:id="69" w:name="_Toc127456519"/>
       <w:bookmarkEnd w:id="68"/>
       <w:r>
+        <w:lastRenderedPageBreak/>
         <w:t>Détection d’un programme malveillant</w:t>
       </w:r>
       <w:bookmarkEnd w:id="69"/>
@@ -14473,6 +14268,7 @@
       </w:pPr>
       <w:bookmarkStart w:id="74" w:name="_Toc127456523"/>
       <w:r>
+        <w:lastRenderedPageBreak/>
         <w:t>Détection heuristique</w:t>
       </w:r>
       <w:bookmarkEnd w:id="74"/>
@@ -14675,27 +14471,14 @@
       <w:r>
         <w:t> </w:t>
       </w:r>
-      <w:r>
-        <w:fldChar w:fldCharType="begin"/>
-      </w:r>
-      <w:r>
-        <w:instrText xml:space="preserve"> SEQ Figure \* ARABIC </w:instrText>
-      </w:r>
-      <w:r>
-        <w:fldChar w:fldCharType="separate"/>
-      </w:r>
-      <w:r>
-        <w:rPr>
-          <w:noProof/>
-        </w:rPr>
-        <w:t>27</w:t>
-      </w:r>
-      <w:r>
-        <w:rPr>
-          <w:noProof/>
-        </w:rPr>
-        <w:fldChar w:fldCharType="end"/>
-      </w:r>
+      <w:fldSimple w:instr=" SEQ Figure \* ARABIC ">
+        <w:r>
+          <w:rPr>
+            <w:noProof/>
+          </w:rPr>
+          <w:t>27</w:t>
+        </w:r>
+      </w:fldSimple>
       <w:r>
         <w:t> : Page d’accueil de Virustotal</w:t>
       </w:r>
@@ -14710,6 +14493,7 @@
         <w:br w:type="page"/>
       </w:r>
       <w:r>
+        <w:lastRenderedPageBreak/>
         <w:t>Virustotal présente trois manières de scanner une ressource :</w:t>
       </w:r>
     </w:p>
@@ -14888,27 +14672,14 @@
       <w:r>
         <w:t> </w:t>
       </w:r>
-      <w:r>
-        <w:fldChar w:fldCharType="begin"/>
-      </w:r>
-      <w:r>
-        <w:instrText xml:space="preserve"> SEQ Figure \* ARABIC </w:instrText>
-      </w:r>
-      <w:r>
-        <w:fldChar w:fldCharType="separate"/>
-      </w:r>
-      <w:r>
-        <w:rPr>
-          <w:noProof/>
-        </w:rPr>
-        <w:t>28</w:t>
-      </w:r>
-      <w:r>
-        <w:rPr>
-          <w:noProof/>
-        </w:rPr>
-        <w:fldChar w:fldCharType="end"/>
-      </w:r>
+      <w:fldSimple w:instr=" SEQ Figure \* ARABIC ">
+        <w:r>
+          <w:rPr>
+            <w:noProof/>
+          </w:rPr>
+          <w:t>28</w:t>
+        </w:r>
+      </w:fldSimple>
       <w:r>
         <w:t> : Contenu du fichier de test comportant l’empreinte EICAR</w:t>
       </w:r>
@@ -14984,27 +14755,14 @@
       <w:r>
         <w:t> </w:t>
       </w:r>
-      <w:r>
-        <w:fldChar w:fldCharType="begin"/>
-      </w:r>
-      <w:r>
-        <w:instrText xml:space="preserve"> SEQ Figure \* ARABIC </w:instrText>
-      </w:r>
-      <w:r>
-        <w:fldChar w:fldCharType="separate"/>
-      </w:r>
-      <w:r>
-        <w:rPr>
-          <w:noProof/>
-        </w:rPr>
-        <w:t>29</w:t>
-      </w:r>
-      <w:r>
-        <w:rPr>
-          <w:noProof/>
-        </w:rPr>
-        <w:fldChar w:fldCharType="end"/>
-      </w:r>
+      <w:fldSimple w:instr=" SEQ Figure \* ARABIC ">
+        <w:r>
+          <w:rPr>
+            <w:noProof/>
+          </w:rPr>
+          <w:t>29</w:t>
+        </w:r>
+      </w:fldSimple>
       <w:r>
         <w:t> : Résultats d’analyses du fichier de test de détection EICAR.</w:t>
       </w:r>
@@ -15037,6 +14795,7 @@
       </w:pPr>
       <w:bookmarkStart w:id="82" w:name="_Toc127456526"/>
       <w:r>
+        <w:lastRenderedPageBreak/>
         <w:t>Scan de site Web</w:t>
       </w:r>
       <w:bookmarkEnd w:id="82"/>
@@ -15149,27 +14908,14 @@
       <w:r>
         <w:t> </w:t>
       </w:r>
-      <w:r>
-        <w:fldChar w:fldCharType="begin"/>
-      </w:r>
-      <w:r>
-        <w:instrText xml:space="preserve"> SEQ Figure \* ARABIC </w:instrText>
-      </w:r>
-      <w:r>
-        <w:fldChar w:fldCharType="separate"/>
-      </w:r>
-      <w:r>
-        <w:rPr>
-          <w:noProof/>
-        </w:rPr>
-        <w:t>30</w:t>
-      </w:r>
-      <w:r>
-        <w:rPr>
-          <w:noProof/>
-        </w:rPr>
-        <w:fldChar w:fldCharType="end"/>
-      </w:r>
+      <w:fldSimple w:instr=" SEQ Figure \* ARABIC ">
+        <w:r>
+          <w:rPr>
+            <w:noProof/>
+          </w:rPr>
+          <w:t>30</w:t>
+        </w:r>
+      </w:fldSimple>
       <w:r>
         <w:t> : Résultats d’analyse du site youtube.com sur Virustotal</w:t>
       </w:r>
@@ -15291,6 +15037,7 @@
       </w:pPr>
       <w:bookmarkStart w:id="86" w:name="_Toc127456529"/>
       <w:r>
+        <w:lastRenderedPageBreak/>
         <w:t>Automatisation et API</w:t>
       </w:r>
       <w:bookmarkEnd w:id="86"/>
@@ -15552,30 +15299,14 @@
       <w:r>
         <w:t> </w:t>
       </w:r>
-      <w:r>
-        <w:fldChar w:fldCharType="begin"/>
-      </w:r>
-      <w:r>
-        <w:instrText xml:space="preserve"> SEQ Figure \* </w:instrText>
-      </w:r>
-      <w:r>
-        <w:instrText xml:space="preserve">ARABIC </w:instrText>
-      </w:r>
-      <w:r>
-        <w:fldChar w:fldCharType="separate"/>
-      </w:r>
-      <w:r>
-        <w:rPr>
-          <w:noProof/>
-        </w:rPr>
-        <w:t>31</w:t>
-      </w:r>
-      <w:r>
-        <w:rPr>
-          <w:noProof/>
-        </w:rPr>
-        <w:fldChar w:fldCharType="end"/>
-      </w:r>
+      <w:fldSimple w:instr=" SEQ Figure \* ARABIC ">
+        <w:r>
+          <w:rPr>
+            <w:noProof/>
+          </w:rPr>
+          <w:t>31</w:t>
+        </w:r>
+      </w:fldSimple>
       <w:r>
         <w:t> : Exemple de script sous Linux (</w:t>
       </w:r>
@@ -15602,6 +15333,7 @@
       </w:pPr>
       <w:bookmarkStart w:id="89" w:name="_Toc127456531"/>
       <w:r>
+        <w:lastRenderedPageBreak/>
         <w:t>Les APIs</w:t>
       </w:r>
       <w:bookmarkEnd w:id="89"/>
@@ -15880,6 +15612,7 @@
         <w:pStyle w:val="Titre4"/>
       </w:pPr>
       <w:r>
+        <w:lastRenderedPageBreak/>
         <w:t>Prérequis</w:t>
       </w:r>
     </w:p>
@@ -16017,27 +15750,14 @@
       <w:r>
         <w:t> </w:t>
       </w:r>
-      <w:r>
-        <w:fldChar w:fldCharType="begin"/>
-      </w:r>
-      <w:r>
-        <w:instrText xml:space="preserve"> SEQ Figure \* ARABIC </w:instrText>
-      </w:r>
-      <w:r>
-        <w:fldChar w:fldCharType="separate"/>
-      </w:r>
-      <w:r>
-        <w:rPr>
-          <w:noProof/>
-        </w:rPr>
-        <w:t>32</w:t>
-      </w:r>
-      <w:r>
-        <w:rPr>
-          <w:noProof/>
-        </w:rPr>
-        <w:fldChar w:fldCharType="end"/>
-      </w:r>
+      <w:fldSimple w:instr=" SEQ Figure \* ARABIC ">
+        <w:r>
+          <w:rPr>
+            <w:noProof/>
+          </w:rPr>
+          <w:t>32</w:t>
+        </w:r>
+      </w:fldSimple>
       <w:r>
         <w:t> : Interpréteur Python sous Windows</w:t>
       </w:r>
@@ -16509,6 +16229,7 @@
         <w:pStyle w:val="Titre4"/>
       </w:pPr>
       <w:r>
+        <w:lastRenderedPageBreak/>
         <w:t>Présentation</w:t>
       </w:r>
     </w:p>
@@ -16650,27 +16371,14 @@
       <w:r>
         <w:t> </w:t>
       </w:r>
-      <w:r>
-        <w:fldChar w:fldCharType="begin"/>
-      </w:r>
-      <w:r>
-        <w:instrText xml:space="preserve"> SEQ Figure \* ARABIC </w:instrText>
-      </w:r>
-      <w:r>
-        <w:fldChar w:fldCharType="separate"/>
-      </w:r>
-      <w:r>
-        <w:rPr>
-          <w:noProof/>
-        </w:rPr>
-        <w:t>33</w:t>
-      </w:r>
-      <w:r>
-        <w:rPr>
-          <w:noProof/>
-        </w:rPr>
-        <w:fldChar w:fldCharType="end"/>
-      </w:r>
+      <w:fldSimple w:instr=" SEQ Figure \* ARABIC ">
+        <w:r>
+          <w:rPr>
+            <w:noProof/>
+          </w:rPr>
+          <w:t>33</w:t>
+        </w:r>
+      </w:fldSimple>
       <w:r>
         <w:t> : Exemple de log post-scan</w:t>
       </w:r>
@@ -16740,6 +16448,9 @@
     <w:p>
       <w:r>
         <w:br w:type="page"/>
+      </w:r>
+      <w:r>
+        <w:lastRenderedPageBreak/>
         <w:t>Tous les moteurs utilisés l’or du scan sont listés dans le fichier, y compris leurs noms, versions, la catégorie du scan, la méthode ainsi que la dernière mise à jour du moteur.</w:t>
       </w:r>
     </w:p>
@@ -16860,27 +16571,14 @@
       <w:r>
         <w:t> </w:t>
       </w:r>
-      <w:r>
-        <w:fldChar w:fldCharType="begin"/>
-      </w:r>
-      <w:r>
-        <w:instrText xml:space="preserve"> SEQ Figure \* ARABIC </w:instrText>
-      </w:r>
-      <w:r>
-        <w:fldChar w:fldCharType="separate"/>
-      </w:r>
-      <w:r>
-        <w:rPr>
-          <w:noProof/>
-        </w:rPr>
-        <w:t>34</w:t>
-      </w:r>
-      <w:r>
-        <w:rPr>
-          <w:noProof/>
-        </w:rPr>
-        <w:fldChar w:fldCharType="end"/>
-      </w:r>
+      <w:fldSimple w:instr=" SEQ Figure \* ARABIC ">
+        <w:r>
+          <w:rPr>
+            <w:noProof/>
+          </w:rPr>
+          <w:t>34</w:t>
+        </w:r>
+      </w:fldSimple>
       <w:r>
         <w:t> : Exemple de résultat positif, logs format HTML</w:t>
       </w:r>
@@ -17012,6 +16710,7 @@
     </w:p>
     <w:p>
       <w:r>
+        <w:lastRenderedPageBreak/>
         <w:t>La figure ci-dessous présente le fichier de configuration permettant de configurer toutes les fonctionnalités du robot :</w:t>
       </w:r>
     </w:p>
@@ -17021,6 +16720,9 @@
         <w:keepNext/>
       </w:pPr>
       <w:r>
+        <w:rPr>
+          <w:noProof/>
+        </w:rPr>
         <w:drawing>
           <wp:inline distT="0" distB="0" distL="0" distR="0" wp14:anchorId="0C41F1C5" wp14:editId="5C4F02B9">
             <wp:extent cx="3954162" cy="5261131"/>
@@ -17082,14 +16784,27 @@
       <w:r>
         <w:t> </w:t>
       </w:r>
-      <w:fldSimple w:instr=" SEQ Figure \* ARABIC ">
-        <w:r>
-          <w:rPr>
-            <w:noProof/>
-          </w:rPr>
-          <w:t>35</w:t>
-        </w:r>
-      </w:fldSimple>
+      <w:r>
+        <w:fldChar w:fldCharType="begin"/>
+      </w:r>
+      <w:r>
+        <w:instrText xml:space="preserve"> SEQ Figure \* ARABIC </w:instrText>
+      </w:r>
+      <w:r>
+        <w:fldChar w:fldCharType="separate"/>
+      </w:r>
+      <w:r>
+        <w:rPr>
+          <w:noProof/>
+        </w:rPr>
+        <w:t>35</w:t>
+      </w:r>
+      <w:r>
+        <w:rPr>
+          <w:noProof/>
+        </w:rPr>
+        <w:fldChar w:fldCharType="end"/>
+      </w:r>
       <w:r>
         <w:t> : Fichier de configuration YAML du robot de scan Virustotal</w:t>
       </w:r>
@@ -17382,14 +17097,27 @@
       <w:r>
         <w:t> </w:t>
       </w:r>
-      <w:fldSimple w:instr=" SEQ Figure \* ARABIC ">
-        <w:r>
-          <w:rPr>
-            <w:noProof/>
-          </w:rPr>
-          <w:t>36</w:t>
-        </w:r>
-      </w:fldSimple>
+      <w:r>
+        <w:fldChar w:fldCharType="begin"/>
+      </w:r>
+      <w:r>
+        <w:instrText xml:space="preserve"> SEQ Figure \* ARABIC </w:instrText>
+      </w:r>
+      <w:r>
+        <w:fldChar w:fldCharType="separate"/>
+      </w:r>
+      <w:r>
+        <w:rPr>
+          <w:noProof/>
+        </w:rPr>
+        <w:t>36</w:t>
+      </w:r>
+      <w:r>
+        <w:rPr>
+          <w:noProof/>
+        </w:rPr>
+        <w:fldChar w:fldCharType="end"/>
+      </w:r>
       <w:r>
         <w:t> : Procédure d’accès à la clé d’API publique.</w:t>
       </w:r>
@@ -17472,14 +17200,27 @@
       <w:r>
         <w:t> </w:t>
       </w:r>
-      <w:fldSimple w:instr=" SEQ Figure \* ARABIC ">
-        <w:r>
-          <w:rPr>
-            <w:noProof/>
-          </w:rPr>
-          <w:t>37</w:t>
-        </w:r>
-      </w:fldSimple>
+      <w:r>
+        <w:fldChar w:fldCharType="begin"/>
+      </w:r>
+      <w:r>
+        <w:instrText xml:space="preserve"> SEQ Figure \* ARABIC </w:instrText>
+      </w:r>
+      <w:r>
+        <w:fldChar w:fldCharType="separate"/>
+      </w:r>
+      <w:r>
+        <w:rPr>
+          <w:noProof/>
+        </w:rPr>
+        <w:t>37</w:t>
+      </w:r>
+      <w:r>
+        <w:rPr>
+          <w:noProof/>
+        </w:rPr>
+        <w:fldChar w:fldCharType="end"/>
+      </w:r>
       <w:r>
         <w:t xml:space="preserve"> : </w:t>
       </w:r>
@@ -17603,14 +17344,27 @@
       <w:r>
         <w:t> </w:t>
       </w:r>
-      <w:fldSimple w:instr=" SEQ Figure \* ARABIC ">
-        <w:r>
-          <w:rPr>
-            <w:noProof/>
-          </w:rPr>
-          <w:t>38</w:t>
-        </w:r>
-      </w:fldSimple>
+      <w:r>
+        <w:fldChar w:fldCharType="begin"/>
+      </w:r>
+      <w:r>
+        <w:instrText xml:space="preserve"> SEQ Figure \* ARABIC </w:instrText>
+      </w:r>
+      <w:r>
+        <w:fldChar w:fldCharType="separate"/>
+      </w:r>
+      <w:r>
+        <w:rPr>
+          <w:noProof/>
+        </w:rPr>
+        <w:t>38</w:t>
+      </w:r>
+      <w:r>
+        <w:rPr>
+          <w:noProof/>
+        </w:rPr>
+        <w:fldChar w:fldCharType="end"/>
+      </w:r>
       <w:r>
         <w:t xml:space="preserve"> : Mise en place de la clé API dans le fichier de </w:t>
       </w:r>
@@ -17625,6 +17379,7 @@
     <w:p/>
     <w:p>
       <w:r>
+        <w:lastRenderedPageBreak/>
         <w:t>En fonction de votre profil, veillez à bien paramétrer le limiteur de requêtes afin de pleinement exploiter le robot de scan.</w:t>
       </w:r>
       <w:r>
@@ -17729,14 +17484,27 @@
       <w:r>
         <w:t> </w:t>
       </w:r>
-      <w:fldSimple w:instr=" SEQ Figure \* ARABIC ">
-        <w:r>
-          <w:rPr>
-            <w:noProof/>
-          </w:rPr>
-          <w:t>39</w:t>
-        </w:r>
-      </w:fldSimple>
+      <w:r>
+        <w:fldChar w:fldCharType="begin"/>
+      </w:r>
+      <w:r>
+        <w:instrText xml:space="preserve"> SEQ Figure \* ARABIC </w:instrText>
+      </w:r>
+      <w:r>
+        <w:fldChar w:fldCharType="separate"/>
+      </w:r>
+      <w:r>
+        <w:rPr>
+          <w:noProof/>
+        </w:rPr>
+        <w:t>39</w:t>
+      </w:r>
+      <w:r>
+        <w:rPr>
+          <w:noProof/>
+        </w:rPr>
+        <w:fldChar w:fldCharType="end"/>
+      </w:r>
       <w:r>
         <w:t> : Limitation de l’API du compte gratuit</w:t>
       </w:r>
@@ -17846,6 +17614,7 @@
       <w:bookmarkStart w:id="103" w:name="_Alerte_par_SMS"/>
       <w:bookmarkEnd w:id="103"/>
       <w:r>
+        <w:lastRenderedPageBreak/>
         <w:t>Alerte par SMS</w:t>
       </w:r>
     </w:p>
@@ -17868,19 +17637,7 @@
           <w:rPr>
             <w:rStyle w:val="Lienhypertexte"/>
           </w:rPr>
-          <w:t>l’énumération</w:t>
-        </w:r>
-        <w:r>
-          <w:rPr>
-            <w:rStyle w:val="Lienhypertexte"/>
-          </w:rPr>
-          <w:t xml:space="preserve"> </w:t>
-        </w:r>
-        <w:r>
-          <w:rPr>
-            <w:rStyle w:val="Lienhypertexte"/>
-          </w:rPr>
-          <w:t>des prérequis</w:t>
+          <w:t>l’énumération des prérequis</w:t>
         </w:r>
       </w:hyperlink>
       <w:r>
@@ -18039,14 +17796,27 @@
       <w:r>
         <w:t> </w:t>
       </w:r>
-      <w:fldSimple w:instr=" SEQ Figure \* ARABIC ">
-        <w:r>
-          <w:rPr>
-            <w:noProof/>
-          </w:rPr>
-          <w:t>40</w:t>
-        </w:r>
-      </w:fldSimple>
+      <w:r>
+        <w:fldChar w:fldCharType="begin"/>
+      </w:r>
+      <w:r>
+        <w:instrText xml:space="preserve"> SEQ Figure \* ARABIC </w:instrText>
+      </w:r>
+      <w:r>
+        <w:fldChar w:fldCharType="separate"/>
+      </w:r>
+      <w:r>
+        <w:rPr>
+          <w:noProof/>
+        </w:rPr>
+        <w:t>40</w:t>
+      </w:r>
+      <w:r>
+        <w:rPr>
+          <w:noProof/>
+        </w:rPr>
+        <w:fldChar w:fldCharType="end"/>
+      </w:r>
       <w:r>
         <w:t> : Panneau de contrôle des API de communication Vonage</w:t>
       </w:r>
@@ -18110,6 +17880,7 @@
         <w:pStyle w:val="Titre4"/>
       </w:pPr>
       <w:r>
+        <w:lastRenderedPageBreak/>
         <w:t>Test en conditions réelles</w:t>
       </w:r>
     </w:p>
@@ -18513,14 +18284,27 @@
       <w:r>
         <w:t> </w:t>
       </w:r>
-      <w:fldSimple w:instr=" SEQ Figure \* ARABIC ">
-        <w:r>
-          <w:rPr>
-            <w:noProof/>
-          </w:rPr>
-          <w:t>41</w:t>
-        </w:r>
-      </w:fldSimple>
+      <w:r>
+        <w:fldChar w:fldCharType="begin"/>
+      </w:r>
+      <w:r>
+        <w:instrText xml:space="preserve"> SEQ Figure \* ARABIC </w:instrText>
+      </w:r>
+      <w:r>
+        <w:fldChar w:fldCharType="separate"/>
+      </w:r>
+      <w:r>
+        <w:rPr>
+          <w:noProof/>
+        </w:rPr>
+        <w:t>41</w:t>
+      </w:r>
+      <w:r>
+        <w:rPr>
+          <w:noProof/>
+        </w:rPr>
+        <w:fldChar w:fldCharType="end"/>
+      </w:r>
       <w:r>
         <w:t> : Scan du fichier de test EICAR par Virustotal par l’API</w:t>
       </w:r>
@@ -18646,14 +18430,27 @@
       <w:r>
         <w:t> </w:t>
       </w:r>
-      <w:fldSimple w:instr=" SEQ Figure \* ARABIC ">
-        <w:r>
-          <w:rPr>
-            <w:noProof/>
-          </w:rPr>
-          <w:t>42</w:t>
-        </w:r>
-      </w:fldSimple>
+      <w:r>
+        <w:fldChar w:fldCharType="begin"/>
+      </w:r>
+      <w:r>
+        <w:instrText xml:space="preserve"> SEQ Figure \* ARABIC </w:instrText>
+      </w:r>
+      <w:r>
+        <w:fldChar w:fldCharType="separate"/>
+      </w:r>
+      <w:r>
+        <w:rPr>
+          <w:noProof/>
+        </w:rPr>
+        <w:t>42</w:t>
+      </w:r>
+      <w:r>
+        <w:rPr>
+          <w:noProof/>
+        </w:rPr>
+        <w:fldChar w:fldCharType="end"/>
+      </w:r>
       <w:r>
         <w:t> : Contenu du fichier de logs textuels au terme du scan des fichiers du jeu d’essais.</w:t>
       </w:r>
@@ -18697,6 +18494,7 @@
         <w:pStyle w:val="Titre5"/>
       </w:pPr>
       <w:r>
+        <w:lastRenderedPageBreak/>
         <w:t>Analyse des logs HTML</w:t>
       </w:r>
     </w:p>
@@ -18788,14 +18586,27 @@
       <w:r>
         <w:t> </w:t>
       </w:r>
-      <w:fldSimple w:instr=" SEQ Figure \* ARABIC ">
-        <w:r>
-          <w:rPr>
-            <w:noProof/>
-          </w:rPr>
-          <w:t>43</w:t>
-        </w:r>
-      </w:fldSimple>
+      <w:r>
+        <w:fldChar w:fldCharType="begin"/>
+      </w:r>
+      <w:r>
+        <w:instrText xml:space="preserve"> SEQ Figure \* ARABIC </w:instrText>
+      </w:r>
+      <w:r>
+        <w:fldChar w:fldCharType="separate"/>
+      </w:r>
+      <w:r>
+        <w:rPr>
+          <w:noProof/>
+        </w:rPr>
+        <w:t>43</w:t>
+      </w:r>
+      <w:r>
+        <w:rPr>
+          <w:noProof/>
+        </w:rPr>
+        <w:fldChar w:fldCharType="end"/>
+      </w:r>
       <w:r>
         <w:t xml:space="preserve"> : Logs HTML générés </w:t>
       </w:r>
@@ -18941,14 +18752,27 @@
       <w:r>
         <w:t> </w:t>
       </w:r>
-      <w:fldSimple w:instr=" SEQ Figure \* ARABIC ">
-        <w:r>
-          <w:rPr>
-            <w:noProof/>
-          </w:rPr>
-          <w:t>44</w:t>
-        </w:r>
-      </w:fldSimple>
+      <w:r>
+        <w:fldChar w:fldCharType="begin"/>
+      </w:r>
+      <w:r>
+        <w:instrText xml:space="preserve"> SEQ Figure \* ARABIC </w:instrText>
+      </w:r>
+      <w:r>
+        <w:fldChar w:fldCharType="separate"/>
+      </w:r>
+      <w:r>
+        <w:rPr>
+          <w:noProof/>
+        </w:rPr>
+        <w:t>44</w:t>
+      </w:r>
+      <w:r>
+        <w:rPr>
+          <w:noProof/>
+        </w:rPr>
+        <w:fldChar w:fldCharType="end"/>
+      </w:r>
       <w:r>
         <w:t> : Résultats du scan du fichier de test EICAR</w:t>
       </w:r>
@@ -19117,14 +18941,27 @@
       <w:r>
         <w:t> </w:t>
       </w:r>
-      <w:fldSimple w:instr=" SEQ Figure \* ARABIC ">
-        <w:r>
-          <w:rPr>
-            <w:noProof/>
-          </w:rPr>
-          <w:t>45</w:t>
-        </w:r>
-      </w:fldSimple>
+      <w:r>
+        <w:fldChar w:fldCharType="begin"/>
+      </w:r>
+      <w:r>
+        <w:instrText xml:space="preserve"> SEQ Figure \* ARABIC </w:instrText>
+      </w:r>
+      <w:r>
+        <w:fldChar w:fldCharType="separate"/>
+      </w:r>
+      <w:r>
+        <w:rPr>
+          <w:noProof/>
+        </w:rPr>
+        <w:t>45</w:t>
+      </w:r>
+      <w:r>
+        <w:rPr>
+          <w:noProof/>
+        </w:rPr>
+        <w:fldChar w:fldCharType="end"/>
+      </w:r>
       <w:r>
         <w:t> : Résultats précis du scan du fichier de test EICAR</w:t>
       </w:r>
@@ -19165,6 +19002,7 @@
     </w:p>
     <w:p>
       <w:r>
+        <w:lastRenderedPageBreak/>
         <w:t xml:space="preserve">La figure suivante montre le contenu du dossier de l’espace de quarantaine, après le scan </w:t>
       </w:r>
       <w:r>
@@ -19244,35 +19082,878 @@
       <w:r>
         <w:t> </w:t>
       </w:r>
+      <w:r>
+        <w:fldChar w:fldCharType="begin"/>
+      </w:r>
+      <w:r>
+        <w:instrText xml:space="preserve"> SEQ Figure \* ARABIC </w:instrText>
+      </w:r>
+      <w:r>
+        <w:fldChar w:fldCharType="separate"/>
+      </w:r>
+      <w:r>
+        <w:rPr>
+          <w:noProof/>
+        </w:rPr>
+        <w:t>46</w:t>
+      </w:r>
+      <w:r>
+        <w:rPr>
+          <w:noProof/>
+        </w:rPr>
+        <w:fldChar w:fldCharType="end"/>
+      </w:r>
+      <w:r>
+        <w:t> : Aperçu du fichier malveillant dans la zone de quarantaine</w:t>
+      </w:r>
+      <w:bookmarkEnd w:id="110"/>
+    </w:p>
+    <w:p/>
+    <w:p/>
+    <w:p>
+      <w:pPr>
+        <w:spacing w:after="160" w:line="300" w:lineRule="auto"/>
+        <w:jc w:val="left"/>
+      </w:pPr>
+      <w:r>
+        <w:br w:type="page"/>
+      </w:r>
+    </w:p>
+    <w:p>
+      <w:pPr>
+        <w:pStyle w:val="Titre1"/>
+      </w:pPr>
+      <w:r>
+        <w:lastRenderedPageBreak/>
+        <w:t>Analyse approfondie d’un fichier</w:t>
+      </w:r>
+    </w:p>
+    <w:p>
+      <w:pPr>
+        <w:pStyle w:val="Titre2"/>
+      </w:pPr>
+      <w:r>
+        <w:t>Contexte</w:t>
+      </w:r>
+    </w:p>
+    <w:p/>
+    <w:p>
+      <w:r>
+        <w:t>Afin de savoir si un fichier est malveillant ou non, il est possible d’analyser le contenu du fichier afin de déterminer si le code qu’il contient est malveillant ou non. Tel que nous l’avons vu dans la partie précédente de ce document, où nous avons utilisé le service Virustotal afin de procéder à cette vérification.</w:t>
+      </w:r>
+    </w:p>
+    <w:p/>
+    <w:p>
+      <w:r>
+        <w:t>Il est également possible de vérifier la provenance</w:t>
+      </w:r>
+      <w:r>
+        <w:t xml:space="preserve"> d’un fichier</w:t>
+      </w:r>
+      <w:r>
+        <w:t xml:space="preserve">, ainsi que </w:t>
+      </w:r>
+      <w:r>
+        <w:t>sa nature</w:t>
+      </w:r>
+      <w:r>
+        <w:t>, et ce afin d’en déduire sa légitimité.</w:t>
+      </w:r>
+      <w:r>
+        <w:t xml:space="preserve"> On vérifiera donc éventuellement l’auteur du code, et si possible, l’organisation pour laquelle travaille l’auteur du programme.</w:t>
+      </w:r>
+    </w:p>
+    <w:p/>
+    <w:p>
+      <w:pPr>
+        <w:pStyle w:val="Titre2"/>
+      </w:pPr>
+      <w:r>
+        <w:rPr>
+          <w:noProof/>
+        </w:rPr>
+        <w:drawing>
+          <wp:anchor distT="0" distB="0" distL="114300" distR="114300" simplePos="0" relativeHeight="251670528" behindDoc="0" locked="0" layoutInCell="1" allowOverlap="1" wp14:anchorId="62E8DC9B" wp14:editId="31E0F746">
+            <wp:simplePos x="0" y="0"/>
+            <wp:positionH relativeFrom="column">
+              <wp:posOffset>-106045</wp:posOffset>
+            </wp:positionH>
+            <wp:positionV relativeFrom="paragraph">
+              <wp:posOffset>377346</wp:posOffset>
+            </wp:positionV>
+            <wp:extent cx="1423359" cy="2613925"/>
+            <wp:effectExtent l="0" t="0" r="5715" b="0"/>
+            <wp:wrapSquare wrapText="bothSides"/>
+            <wp:docPr id="46" name="Image 46" descr="Une image contenant texte&#10;&#10;Description générée automatiquement"/>
+            <wp:cNvGraphicFramePr>
+              <a:graphicFrameLocks xmlns:a="http://schemas.openxmlformats.org/drawingml/2006/main" noChangeAspect="1"/>
+            </wp:cNvGraphicFramePr>
+            <a:graphic xmlns:a="http://schemas.openxmlformats.org/drawingml/2006/main">
+              <a:graphicData uri="http://schemas.openxmlformats.org/drawingml/2006/picture">
+                <pic:pic xmlns:pic="http://schemas.openxmlformats.org/drawingml/2006/picture">
+                  <pic:nvPicPr>
+                    <pic:cNvPr id="46" name="Image 46" descr="Une image contenant texte&#10;&#10;Description générée automatiquement"/>
+                    <pic:cNvPicPr/>
+                  </pic:nvPicPr>
+                  <pic:blipFill>
+                    <a:blip r:embed="rId80">
+                      <a:extLst>
+                        <a:ext uri="{28A0092B-C50C-407E-A947-70E740481C1C}">
+                          <a14:useLocalDpi xmlns:a14="http://schemas.microsoft.com/office/drawing/2010/main" val="0"/>
+                        </a:ext>
+                      </a:extLst>
+                    </a:blip>
+                    <a:stretch>
+                      <a:fillRect/>
+                    </a:stretch>
+                  </pic:blipFill>
+                  <pic:spPr>
+                    <a:xfrm>
+                      <a:off x="0" y="0"/>
+                      <a:ext cx="1423359" cy="2613925"/>
+                    </a:xfrm>
+                    <a:prstGeom prst="rect">
+                      <a:avLst/>
+                    </a:prstGeom>
+                  </pic:spPr>
+                </pic:pic>
+              </a:graphicData>
+            </a:graphic>
+          </wp:anchor>
+        </w:drawing>
+      </w:r>
+      <w:r>
+        <w:t>Structure du fichier</w:t>
+      </w:r>
+      <w:r>
+        <w:t xml:space="preserve"> - PE</w:t>
+      </w:r>
+    </w:p>
+    <w:p/>
+    <w:p>
+      <w:bookmarkStart w:id="111" w:name="pestruct"/>
+    </w:p>
+    <w:bookmarkEnd w:id="111"/>
+    <w:p/>
+    <w:p>
+      <w:r>
+        <w:t xml:space="preserve">Un fichier « PE » ou « Portable </w:t>
+      </w:r>
+      <w:proofErr w:type="spellStart"/>
+      <w:r>
+        <w:t>Executable</w:t>
+      </w:r>
+      <w:proofErr w:type="spellEnd"/>
+      <w:r>
+        <w:rPr>
+          <w:rStyle w:val="Appelnotedebasdep"/>
+        </w:rPr>
+        <w:footnoteReference w:id="37"/>
+      </w:r>
+      <w:r>
+        <w:t> » est u</w:t>
+      </w:r>
+      <w:r>
+        <w:t xml:space="preserve">ne structure </w:t>
+      </w:r>
+      <w:r>
+        <w:t>de fichier</w:t>
+      </w:r>
+      <w:r>
+        <w:t xml:space="preserve"> utilisé par d’autres formats de fichier, tels que les fichiers « EXE » ou « DLL ».</w:t>
+      </w:r>
+      <w:r>
+        <w:t xml:space="preserve"> Cette structure permet de normaliser la structure des fichiers exécutables, afin qu’ils soient capables de fonctionner sur n’importe quel poste utilisant le noyau Windows NT ou MS-DOS (Windows 9x)</w:t>
+      </w:r>
+      <w:r>
+        <w:rPr>
+          <w:rStyle w:val="Appelnotedebasdep"/>
+        </w:rPr>
+        <w:footnoteReference w:id="38"/>
+      </w:r>
+      <w:r>
+        <w:t>.</w:t>
+      </w:r>
+    </w:p>
+    <w:p/>
+    <w:p/>
+    <w:p>
+      <w:r>
+        <w:t>Le développeur du programme n’a ainsi qu’</w:t>
+      </w:r>
+      <w:proofErr w:type="spellStart"/>
+      <w:r>
+        <w:t>a</w:t>
+      </w:r>
+      <w:proofErr w:type="spellEnd"/>
+      <w:r>
+        <w:t xml:space="preserve"> mettre une condition sur la version minimale de Windows nécessaire pour faire fonctionner le programme.</w:t>
+      </w:r>
+      <w:r>
+        <w:t xml:space="preserve"> La figure </w:t>
+      </w:r>
+      <w:r>
+        <w:t>ci-contre</w:t>
+      </w:r>
+      <w:r>
+        <w:t xml:space="preserve"> montre la manière dont est segmenté un fichier PE</w:t>
+      </w:r>
+      <w:r>
+        <w:t>.</w:t>
+      </w:r>
+    </w:p>
+    <w:p/>
+    <w:p>
+      <w:pPr>
+        <w:keepNext/>
+      </w:pPr>
+    </w:p>
+    <w:p>
+      <w:pPr>
+        <w:keepNext/>
+      </w:pPr>
+    </w:p>
+    <w:p>
+      <w:pPr>
+        <w:pStyle w:val="Lgende"/>
+      </w:pPr>
+      <w:r>
+        <w:t xml:space="preserve">Figure </w:t>
+      </w:r>
+      <w:r>
+        <w:fldChar w:fldCharType="begin"/>
+      </w:r>
+      <w:r>
+        <w:instrText xml:space="preserve"> SEQ Figure \* ARABIC </w:instrText>
+      </w:r>
+      <w:r>
+        <w:fldChar w:fldCharType="separate"/>
+      </w:r>
+      <w:r>
+        <w:rPr>
+          <w:noProof/>
+        </w:rPr>
+        <w:t>47</w:t>
+      </w:r>
+      <w:r>
+        <w:rPr>
+          <w:noProof/>
+        </w:rPr>
+        <w:fldChar w:fldCharType="end"/>
+      </w:r>
+      <w:r>
+        <w:t xml:space="preserve"> : Segmentation d’un fichier au format PE (Portable </w:t>
+      </w:r>
+      <w:r>
+        <w:t>Exécutable</w:t>
+      </w:r>
+      <w:r>
+        <w:t>)</w:t>
+      </w:r>
+    </w:p>
+    <w:p/>
+    <w:p>
+      <w:r>
+        <w:t>Voici la description simplifiée des parties les plus importantes constituant le format PE :</w:t>
+      </w:r>
+    </w:p>
+    <w:p/>
+    <w:p>
+      <w:pPr>
+        <w:pStyle w:val="Paragraphedeliste"/>
+        <w:numPr>
+          <w:ilvl w:val="0"/>
+          <w:numId w:val="4"/>
+        </w:numPr>
+      </w:pPr>
+      <w:r>
+        <w:t>L’en-tête MS-DOS permet de reconnaître le fichier comme étant un exécutable valide dans le cas où le fichier serait lancé dans un environnement MS-DOS.</w:t>
+      </w:r>
+    </w:p>
+    <w:p/>
+    <w:p>
+      <w:pPr>
+        <w:pStyle w:val="Paragraphedeliste"/>
+        <w:numPr>
+          <w:ilvl w:val="0"/>
+          <w:numId w:val="4"/>
+        </w:numPr>
+      </w:pPr>
+      <w:r>
+        <w:t>Le segment DOS est exécuté si Windows ne reconnaît pas le fichier comme étant au format PE valide.</w:t>
+      </w:r>
+    </w:p>
+    <w:p>
+      <w:pPr>
+        <w:pStyle w:val="Paragraphedeliste"/>
+      </w:pPr>
+    </w:p>
+    <w:p>
+      <w:pPr>
+        <w:pStyle w:val="Paragraphedeliste"/>
+        <w:numPr>
+          <w:ilvl w:val="0"/>
+          <w:numId w:val="4"/>
+        </w:numPr>
+      </w:pPr>
+      <w:r>
+        <w:t xml:space="preserve">L’entête PE contient </w:t>
+      </w:r>
+      <w:r>
+        <w:t>toutes les informations importantes</w:t>
+      </w:r>
+      <w:r>
+        <w:t xml:space="preserve"> en rapport avec le fichier, tel que la </w:t>
+      </w:r>
+      <w:r>
+        <w:t>« s</w:t>
+      </w:r>
+      <w:r>
+        <w:t>ignature</w:t>
+      </w:r>
+      <w:r>
+        <w:t> »</w:t>
+      </w:r>
+      <w:r>
+        <w:t xml:space="preserve"> permettant d’identifier le fichier ou le « </w:t>
+      </w:r>
+      <w:proofErr w:type="spellStart"/>
+      <w:r>
+        <w:t>FileHeader</w:t>
+      </w:r>
+      <w:proofErr w:type="spellEnd"/>
+      <w:r>
+        <w:t> », contenant les informations en rapport avec la structure du fichier.</w:t>
+      </w:r>
+    </w:p>
+    <w:p>
+      <w:pPr>
+        <w:pStyle w:val="Paragraphedeliste"/>
+      </w:pPr>
+    </w:p>
+    <w:p>
+      <w:pPr>
+        <w:pStyle w:val="Paragraphedeliste"/>
+        <w:numPr>
+          <w:ilvl w:val="0"/>
+          <w:numId w:val="4"/>
+        </w:numPr>
+      </w:pPr>
+      <w:r>
+        <w:t>La table des sections contient toutes les informations en rapport avec les différents binaires constituants du fichier, devant être chargés en mémoire.</w:t>
+      </w:r>
+    </w:p>
+    <w:p>
+      <w:pPr>
+        <w:pStyle w:val="Paragraphedeliste"/>
+      </w:pPr>
+    </w:p>
+    <w:p>
+      <w:pPr>
+        <w:pStyle w:val="Paragraphedeliste"/>
+        <w:numPr>
+          <w:ilvl w:val="0"/>
+          <w:numId w:val="4"/>
+        </w:numPr>
+      </w:pPr>
+      <w:r>
+        <w:lastRenderedPageBreak/>
+        <w:t>Les sections</w:t>
+      </w:r>
+      <w:r>
+        <w:t xml:space="preserve"> contiennent différents types de données du programme, tel que le code à exécuter, les variables initialisées ou les ressources du fichier.</w:t>
+      </w:r>
+    </w:p>
+    <w:p/>
+    <w:p/>
+    <w:p>
+      <w:r>
+        <w:t>Tous les fichiers dérivant de la structure PE sont architecturés de la même façon. Cela permet notamment de pouvoir traiter le contenu des fichiers dérivant de cette architecture de manière normalisée pour le développeur.</w:t>
+      </w:r>
+    </w:p>
+    <w:p>
+      <w:pPr>
+        <w:spacing w:after="160" w:line="300" w:lineRule="auto"/>
+        <w:jc w:val="left"/>
+      </w:pPr>
+      <w:r>
+        <w:br w:type="page"/>
+      </w:r>
+    </w:p>
+    <w:p>
+      <w:pPr>
+        <w:pStyle w:val="Titre2"/>
+      </w:pPr>
+      <w:r>
+        <w:lastRenderedPageBreak/>
+        <w:t>Structure de fichier – EXE</w:t>
+      </w:r>
+    </w:p>
+    <w:p/>
+    <w:p>
+      <w:r>
+        <w:t>Le fichier exécutable « EXE »</w:t>
+      </w:r>
+      <w:r>
+        <w:t>, utilisant la structure PE vue précédemment</w:t>
+      </w:r>
+      <w:r>
+        <w:t xml:space="preserve"> est le type de fichier exécutable le plus couramment utilisé.</w:t>
+      </w:r>
+      <w:r>
+        <w:t xml:space="preserve"> Ce type de fichier est utilisé pour exécuter un programme</w:t>
+      </w:r>
+      <w:r>
+        <w:t>, plus précisément, le code assembleur contenu dans le fichier est chargé en mémoire, puis exécuté par le processeur.</w:t>
+      </w:r>
+    </w:p>
+    <w:p/>
+    <w:p>
+      <w:r>
+        <w:t xml:space="preserve">Contrairement à un fichier DLL (Dynamic Link Library), un fichier exécutable peut embarquer toute ces dépendances, et peut ainsi être </w:t>
+      </w:r>
+      <w:r>
+        <w:t>exécuté</w:t>
+      </w:r>
+      <w:r>
+        <w:t xml:space="preserve"> de manière autonome.</w:t>
+      </w:r>
+      <w:r>
+        <w:t xml:space="preserve"> Un exécutable possède ainsi la possibilité de créer un nouveau processus, c’est-à dire de lancer un programme.</w:t>
+      </w:r>
+      <w:r>
+        <w:t xml:space="preserve"> Là où une DLL ne peut pas être exécuté individuellement.</w:t>
+      </w:r>
+    </w:p>
+    <w:p/>
+    <w:p>
+      <w:r>
+        <w:t>Les DLL sont utilisées par les fichier exécutables. Une DLL contient du code complié, donc de l’assembleur, qui peut être utilisé par un autre programme</w:t>
+      </w:r>
+      <w:r>
+        <w:t>. Autrement dit, un fichier exécutable.</w:t>
+      </w:r>
+      <w:r>
+        <w:t xml:space="preserve"> </w:t>
+      </w:r>
+    </w:p>
+    <w:p/>
+    <w:p>
+      <w:r>
+        <w:t>Les fichiers exécutables</w:t>
+      </w:r>
+      <w:r>
+        <w:t xml:space="preserve"> suivent donc la structure des exécutables portables. Il est possible de la constater en analysant le contenu d’un fichier exécutable. Cela est possible avec un logiciel spécialisé, tel que « </w:t>
+      </w:r>
+      <w:proofErr w:type="spellStart"/>
+      <w:r>
+        <w:rPr>
+          <w:b/>
+          <w:bCs/>
+        </w:rPr>
+        <w:t>PEView</w:t>
+      </w:r>
+      <w:proofErr w:type="spellEnd"/>
+      <w:r>
+        <w:rPr>
+          <w:rStyle w:val="Appelnotedebasdep"/>
+          <w:b/>
+          <w:bCs/>
+        </w:rPr>
+        <w:footnoteReference w:id="39"/>
+      </w:r>
+      <w:r>
+        <w:t> », qui permet d’analyser le contenu de n’importe quel fichier PE.</w:t>
+      </w:r>
+    </w:p>
+    <w:p/>
+    <w:p>
+      <w:r>
+        <w:t xml:space="preserve">La figure ci-dessous montre l’aperçu du fichier « notepad.exe », ouvert dans le programme </w:t>
+      </w:r>
+      <w:proofErr w:type="spellStart"/>
+      <w:r>
+        <w:t>P</w:t>
+      </w:r>
+      <w:r>
+        <w:t>E</w:t>
+      </w:r>
+      <w:r>
+        <w:t>View</w:t>
+      </w:r>
+      <w:proofErr w:type="spellEnd"/>
+      <w:r>
+        <w:t> :</w:t>
+      </w:r>
+    </w:p>
+    <w:p/>
+    <w:p>
+      <w:pPr>
+        <w:keepNext/>
+      </w:pPr>
+      <w:r>
+        <w:rPr>
+          <w:noProof/>
+        </w:rPr>
+        <w:drawing>
+          <wp:inline distT="0" distB="0" distL="0" distR="0" wp14:anchorId="7A40647D" wp14:editId="7EBDCF55">
+            <wp:extent cx="5760720" cy="2944495"/>
+            <wp:effectExtent l="0" t="0" r="0" b="8255"/>
+            <wp:docPr id="62" name="Image 62" descr="Une image contenant table&#10;&#10;Description générée automatiquement"/>
+            <wp:cNvGraphicFramePr>
+              <a:graphicFrameLocks xmlns:a="http://schemas.openxmlformats.org/drawingml/2006/main" noChangeAspect="1"/>
+            </wp:cNvGraphicFramePr>
+            <a:graphic xmlns:a="http://schemas.openxmlformats.org/drawingml/2006/main">
+              <a:graphicData uri="http://schemas.openxmlformats.org/drawingml/2006/picture">
+                <pic:pic xmlns:pic="http://schemas.openxmlformats.org/drawingml/2006/picture">
+                  <pic:nvPicPr>
+                    <pic:cNvPr id="62" name="Image 62" descr="Une image contenant table&#10;&#10;Description générée automatiquement"/>
+                    <pic:cNvPicPr/>
+                  </pic:nvPicPr>
+                  <pic:blipFill>
+                    <a:blip r:embed="rId81"/>
+                    <a:stretch>
+                      <a:fillRect/>
+                    </a:stretch>
+                  </pic:blipFill>
+                  <pic:spPr>
+                    <a:xfrm>
+                      <a:off x="0" y="0"/>
+                      <a:ext cx="5760720" cy="2944495"/>
+                    </a:xfrm>
+                    <a:prstGeom prst="rect">
+                      <a:avLst/>
+                    </a:prstGeom>
+                  </pic:spPr>
+                </pic:pic>
+              </a:graphicData>
+            </a:graphic>
+          </wp:inline>
+        </w:drawing>
+      </w:r>
+    </w:p>
+    <w:p>
+      <w:pPr>
+        <w:pStyle w:val="Lgende"/>
+      </w:pPr>
+      <w:r>
+        <w:t xml:space="preserve">Figure </w:t>
+      </w:r>
+      <w:r>
+        <w:fldChar w:fldCharType="begin"/>
+      </w:r>
+      <w:r>
+        <w:instrText xml:space="preserve"> SEQ Figure \* ARABIC </w:instrText>
+      </w:r>
+      <w:r>
+        <w:fldChar w:fldCharType="separate"/>
+      </w:r>
+      <w:r>
+        <w:rPr>
+          <w:noProof/>
+        </w:rPr>
+        <w:t>48</w:t>
+      </w:r>
+      <w:r>
+        <w:rPr>
+          <w:noProof/>
+        </w:rPr>
+        <w:fldChar w:fldCharType="end"/>
+      </w:r>
+      <w:r>
+        <w:t> : Aperçu du fichier « notepad.exe » ouvert dans le logiciel « </w:t>
+      </w:r>
+      <w:proofErr w:type="spellStart"/>
+      <w:r>
+        <w:t>PEView</w:t>
+      </w:r>
+      <w:proofErr w:type="spellEnd"/>
+      <w:r>
+        <w:t> ».</w:t>
+      </w:r>
+    </w:p>
+    <w:p/>
+    <w:p>
+      <w:r>
+        <w:t>On peut voir sur la droite de la figure, noté 1, la structure du fichier</w:t>
+      </w:r>
+      <w:r>
+        <w:t xml:space="preserve">, tel que décrite sur </w:t>
+      </w:r>
+      <w:hyperlink w:anchor="pestruct" w:history="1">
+        <w:r>
+          <w:rPr>
+            <w:rStyle w:val="Lienhypertexte"/>
+          </w:rPr>
+          <w:t>cette figure</w:t>
+        </w:r>
+      </w:hyperlink>
+      <w:r>
+        <w:t>.</w:t>
+      </w:r>
+    </w:p>
+    <w:p/>
+    <w:p>
+      <w:r>
+        <w:t>L’autre partie de la fenêtre montre le contenu de la partie de l’exécutable sélectionnée dans la partie 1 de la figure.</w:t>
+      </w:r>
+      <w:r>
+        <w:t xml:space="preserve"> Le contenu est affiché en </w:t>
+      </w:r>
+      <w:r>
+        <w:t>hexadécimal</w:t>
+      </w:r>
+      <w:r>
+        <w:t>.</w:t>
+      </w:r>
+    </w:p>
+    <w:p/>
+    <w:p>
+      <w:r>
+        <w:t xml:space="preserve">Un programme plus avancé tel que </w:t>
+      </w:r>
+      <w:r>
+        <w:t>IDA</w:t>
+      </w:r>
+      <w:r>
+        <w:t xml:space="preserve"> permet de décompiler le fichier exécutable afin de pouvoir étudier le code assembleur.</w:t>
+      </w:r>
+      <w:r>
+        <w:t xml:space="preserve"> </w:t>
+      </w:r>
+    </w:p>
+    <w:p>
+      <w:pPr>
+        <w:spacing w:after="160" w:line="300" w:lineRule="auto"/>
+        <w:jc w:val="left"/>
+      </w:pPr>
+      <w:r>
+        <w:br w:type="page"/>
+      </w:r>
+    </w:p>
+    <w:p>
+      <w:r>
+        <w:lastRenderedPageBreak/>
+        <w:t>La figure ci-dessous montre un aperçu du code assembleur contenu dans l’une des sections précédemment illustrées du fichier exécutable « notepad.exe » :</w:t>
+      </w:r>
+    </w:p>
+    <w:p/>
+    <w:p>
+      <w:pPr>
+        <w:keepNext/>
+      </w:pPr>
+      <w:r>
+        <w:drawing>
+          <wp:inline distT="0" distB="0" distL="0" distR="0" wp14:anchorId="445467F3" wp14:editId="1DB26124">
+            <wp:extent cx="5760720" cy="1431290"/>
+            <wp:effectExtent l="0" t="0" r="0" b="0"/>
+            <wp:docPr id="63" name="Image 63" descr="Une image contenant texte&#10;&#10;Description générée automatiquement"/>
+            <wp:cNvGraphicFramePr>
+              <a:graphicFrameLocks xmlns:a="http://schemas.openxmlformats.org/drawingml/2006/main" noChangeAspect="1"/>
+            </wp:cNvGraphicFramePr>
+            <a:graphic xmlns:a="http://schemas.openxmlformats.org/drawingml/2006/main">
+              <a:graphicData uri="http://schemas.openxmlformats.org/drawingml/2006/picture">
+                <pic:pic xmlns:pic="http://schemas.openxmlformats.org/drawingml/2006/picture">
+                  <pic:nvPicPr>
+                    <pic:cNvPr id="63" name="Image 63" descr="Une image contenant texte&#10;&#10;Description générée automatiquement"/>
+                    <pic:cNvPicPr/>
+                  </pic:nvPicPr>
+                  <pic:blipFill>
+                    <a:blip r:embed="rId82"/>
+                    <a:stretch>
+                      <a:fillRect/>
+                    </a:stretch>
+                  </pic:blipFill>
+                  <pic:spPr>
+                    <a:xfrm>
+                      <a:off x="0" y="0"/>
+                      <a:ext cx="5760720" cy="1431290"/>
+                    </a:xfrm>
+                    <a:prstGeom prst="rect">
+                      <a:avLst/>
+                    </a:prstGeom>
+                  </pic:spPr>
+                </pic:pic>
+              </a:graphicData>
+            </a:graphic>
+          </wp:inline>
+        </w:drawing>
+      </w:r>
+    </w:p>
+    <w:p>
+      <w:pPr>
+        <w:pStyle w:val="Lgende"/>
+      </w:pPr>
+      <w:r>
+        <w:t xml:space="preserve">Figure </w:t>
+      </w:r>
       <w:fldSimple w:instr=" SEQ Figure \* ARABIC ">
         <w:r>
           <w:rPr>
             <w:noProof/>
           </w:rPr>
-          <w:t>46</w:t>
+          <w:t>49</w:t>
         </w:r>
       </w:fldSimple>
       <w:r>
-        <w:t> : Aperçu du fichier malveillant dans la zone de quarantaine</w:t>
-      </w:r>
-      <w:bookmarkEnd w:id="110"/>
-    </w:p>
-    <w:p/>
-    <w:p/>
-    <w:p>
+        <w:t> : Aperçu de code assembleur contenu dans le fichier « notepad.exe ».</w:t>
+      </w:r>
+    </w:p>
+    <w:p/>
+    <w:p>
+      <w:pPr>
+        <w:pStyle w:val="Titre2"/>
+      </w:pPr>
+      <w:r>
+        <w:t>Le code assembleur</w:t>
+      </w:r>
+    </w:p>
+    <w:p/>
+    <w:p>
+      <w:r>
+        <w:t xml:space="preserve">Dans la figure ci-dessus, l’on se rends compte que l’assembleur est un langage très bas niveau comparé à d’autres langages tels que le Java, Python ou C++. </w:t>
+      </w:r>
+    </w:p>
+    <w:p/>
+    <w:p>
+      <w:r>
+        <w:t xml:space="preserve">L’assembleur peut ainsi être exécuté très facilement par le processeur. </w:t>
+      </w:r>
+      <w:r>
+        <w:t>Le procédé visant à traduire les langages de programmation de plus haut niveau à l’assembleur se nomme « compilation », c’est une couche de traduction entre la machine et le développeur</w:t>
+      </w:r>
+      <w:r>
+        <w:t>.</w:t>
+      </w:r>
+    </w:p>
+    <w:p/>
+    <w:p>
+      <w:r>
+        <w:rPr>
+          <w:b/>
+          <w:bCs/>
+        </w:rPr>
+        <w:t xml:space="preserve">Remarque : </w:t>
+      </w:r>
+      <w:r>
+        <w:t xml:space="preserve">Il n’est pas possible de « décompiler » de l’assembleur en code de plus haut niveau. Mais l’on peut cependant le déduire en étudiant le fonctionnement du code assembleur, et ainsi reconstituer le code de plus haut niveau. </w:t>
+      </w:r>
+      <w:r>
+        <w:t xml:space="preserve">On réalise alors du </w:t>
+      </w:r>
+      <w:r>
+        <w:t xml:space="preserve">« reverse-engineering », ou </w:t>
+      </w:r>
+      <w:r>
+        <w:t>ingénierie inversée</w:t>
+      </w:r>
+      <w:r>
+        <w:t>.</w:t>
+      </w:r>
+    </w:p>
+    <w:p/>
+    <w:p>
+      <w:r>
+        <w:t xml:space="preserve">Il est donc possible de découvrir des failles exploitables d’un programme par le biais de la décompilation, bien qu’il s’agisse d’un procédé très chronophage et incertain, cela reste une </w:t>
+      </w:r>
+      <w:r>
+        <w:t>possibilité</w:t>
+      </w:r>
+      <w:r>
+        <w:t>.</w:t>
+      </w:r>
+    </w:p>
+    <w:p>
+      <w:pPr>
+        <w:spacing w:after="160" w:line="300" w:lineRule="auto"/>
+        <w:jc w:val="left"/>
+      </w:pPr>
       <w:r>
         <w:br w:type="page"/>
       </w:r>
     </w:p>
     <w:p>
       <w:pPr>
+        <w:pStyle w:val="Titre2"/>
+      </w:pPr>
+      <w:r>
+        <w:lastRenderedPageBreak/>
+        <w:t>Un exécutable, programme légitime ou malware ?</w:t>
+      </w:r>
+    </w:p>
+    <w:p/>
+    <w:p>
+      <w:r>
+        <w:t>Dans les précédentes parties de ce document, nous avions pus entrevoir la structure d’un fichier exécutable Windows</w:t>
+      </w:r>
+      <w:r>
+        <w:t xml:space="preserve"> par l’utilisation de programmes permettant de mettre au jour les entrailles de ces fichiers.</w:t>
+      </w:r>
+    </w:p>
+    <w:p/>
+    <w:p>
+      <w:r>
+        <w:t>Cela n’est cependant pas une tâche aisée à réaliser pour des novices et l’interprétation des données contenues peut porter à confusion. C’est pour cela que l’on préférera une autre méthode afin de vérifier la légitimité d’un programme.</w:t>
+      </w:r>
+      <w:r>
+        <w:t xml:space="preserve"> Nous allons donc maintenant parler de la signature de code !</w:t>
+      </w:r>
+    </w:p>
+    <w:p/>
+    <w:p>
+      <w:pPr>
+        <w:pStyle w:val="Titre3"/>
+      </w:pPr>
+      <w:r>
+        <w:t>La signature de code</w:t>
+      </w:r>
+    </w:p>
+    <w:p/>
+    <w:p>
+      <w:r>
+        <w:t>De la même manière qu’un document officiel, une signature de code permet de s’assurer de l’auteur du logiciel, ainsi que de l’intégrité de celui-ci. Nous verrons dans les prochaines parties du document comment cela est réalisé.</w:t>
+      </w:r>
+    </w:p>
+    <w:p/>
+    <w:p>
+      <w:r>
+        <w:t>Afin de bien comprendre comment marche la signature de code, il faut tout d’abords aborder certaines notions de chiffrement</w:t>
+      </w:r>
+      <w:r>
+        <w:t>.</w:t>
+      </w:r>
+    </w:p>
+    <w:p/>
+    <w:p>
+      <w:pPr>
+        <w:pStyle w:val="Titre4"/>
+      </w:pPr>
+      <w:r>
+        <w:t>Le chiffrement</w:t>
+      </w:r>
+    </w:p>
+    <w:p/>
+    <w:p>
+      <w:r>
+        <w:t>Le chiffrement consiste simplement à rendre illisible des données pour quiconque ne possédant pas la clé nécessaire pour déchiffrer les données.</w:t>
+      </w:r>
+      <w:r>
+        <w:t xml:space="preserve"> </w:t>
+      </w:r>
+      <w:r>
+        <w:br w:type="page"/>
+      </w:r>
+    </w:p>
+    <w:p>
+      <w:pPr>
         <w:pStyle w:val="Titre1"/>
       </w:pPr>
-      <w:bookmarkStart w:id="111" w:name="_Toc127456533"/>
-      <w:r>
+      <w:bookmarkStart w:id="112" w:name="_Toc127456533"/>
+      <w:r>
+        <w:lastRenderedPageBreak/>
         <w:t>Table des illustrations</w:t>
       </w:r>
-      <w:bookmarkEnd w:id="111"/>
+      <w:bookmarkEnd w:id="112"/>
     </w:p>
     <w:p>
       <w:pPr>
@@ -20305,7 +20986,7 @@
           <w:lang w:val="en-US"/>
         </w:rPr>
       </w:pPr>
-      <w:hyperlink r:id="rId80" w:anchor="_Toc127456450" w:history="1">
+      <w:hyperlink r:id="rId83" w:anchor="_Toc127456450" w:history="1">
         <w:r>
           <w:rPr>
             <w:rStyle w:val="Lienhypertexte"/>
@@ -22881,8 +23562,8 @@
       </w:r>
     </w:p>
     <w:sectPr>
-      <w:headerReference w:type="default" r:id="rId81"/>
-      <w:footerReference w:type="default" r:id="rId82"/>
+      <w:headerReference w:type="default" r:id="rId84"/>
+      <w:footerReference w:type="default" r:id="rId85"/>
       <w:pgSz w:w="11906" w:h="16838"/>
       <w:pgMar w:top="1417" w:right="1417" w:bottom="1417" w:left="1417" w:header="708" w:footer="708" w:gutter="0"/>
       <w:cols w:space="708"/>
@@ -24030,6 +24711,78 @@
             <w:rStyle w:val="Lienhypertexte"/>
           </w:rPr>
           <w:t>https://sweetohm.net/article/introduction-yaml.html</w:t>
+        </w:r>
+      </w:hyperlink>
+    </w:p>
+  </w:footnote>
+  <w:footnote w:id="37">
+    <w:p>
+      <w:pPr>
+        <w:pStyle w:val="Notedebasdepage"/>
+      </w:pPr>
+      <w:r>
+        <w:rPr>
+          <w:rStyle w:val="Appelnotedebasdep"/>
+        </w:rPr>
+        <w:footnoteRef/>
+      </w:r>
+      <w:r>
+        <w:t xml:space="preserve"> </w:t>
+      </w:r>
+      <w:hyperlink r:id="rId37" w:history="1">
+        <w:r>
+          <w:rPr>
+            <w:rStyle w:val="Lienhypertexte"/>
+          </w:rPr>
+          <w:t>https://fr.wikipedia.org/wiki/Portable_Executable</w:t>
+        </w:r>
+      </w:hyperlink>
+    </w:p>
+  </w:footnote>
+  <w:footnote w:id="38">
+    <w:p>
+      <w:pPr>
+        <w:pStyle w:val="Notedebasdepage"/>
+      </w:pPr>
+      <w:r>
+        <w:rPr>
+          <w:rStyle w:val="Appelnotedebasdep"/>
+        </w:rPr>
+        <w:footnoteRef/>
+      </w:r>
+      <w:r>
+        <w:t xml:space="preserve"> </w:t>
+      </w:r>
+      <w:hyperlink r:id="rId38" w:history="1">
+        <w:r>
+          <w:rPr>
+            <w:rStyle w:val="Lienhypertexte"/>
+          </w:rPr>
+          <w:t>https://www.toutwindows.com/historique-de-windows/</w:t>
+        </w:r>
+      </w:hyperlink>
+    </w:p>
+  </w:footnote>
+  <w:footnote w:id="39">
+    <w:p>
+      <w:pPr>
+        <w:pStyle w:val="Notedebasdepage"/>
+      </w:pPr>
+      <w:r>
+        <w:rPr>
+          <w:rStyle w:val="Appelnotedebasdep"/>
+        </w:rPr>
+        <w:footnoteRef/>
+      </w:r>
+      <w:r>
+        <w:t xml:space="preserve"> </w:t>
+      </w:r>
+      <w:hyperlink r:id="rId39" w:history="1">
+        <w:r>
+          <w:rPr>
+            <w:rStyle w:val="Lienhypertexte"/>
+          </w:rPr>
+          <w:t>http://wjradburn.com/software/</w:t>
         </w:r>
       </w:hyperlink>
     </w:p>

</xml_diff>